<commit_message>
1st question draft is done
</commit_message>
<xml_diff>
--- a/ATR_8016_11_Assignment_1.docx
+++ b/ATR_8016_11_Assignment_1.docx
@@ -27,7 +27,7 @@
             <v:path o:extrusionok="f" gradientshapeok="t" o:connecttype="rect"/>
             <o:lock v:ext="edit" aspectratio="t"/>
           </v:shapetype>
-          <v:shape id="_x0000_i1028" type="#_x0000_t75" style="width:290.75pt;height:162.25pt">
+          <v:shape id="_x0000_i1025" type="#_x0000_t75" style="width:290.75pt;height:162pt">
             <v:imagedata r:id="rId6" o:title="j"/>
           </v:shape>
         </w:pict>
@@ -290,6 +290,13 @@
     </w:p>
     <w:sdt>
       <w:sdtPr>
+        <w:rPr>
+          <w:rFonts w:asciiTheme="minorHAnsi" w:eastAsiaTheme="minorEastAsia" w:hAnsiTheme="minorHAnsi" w:cstheme="minorBidi"/>
+          <w:color w:val="auto"/>
+          <w:sz w:val="22"/>
+          <w:szCs w:val="22"/>
+          <w:lang w:val="en-GB" w:eastAsia="zh-CN"/>
+        </w:rPr>
         <w:id w:val="-297763605"/>
         <w:docPartObj>
           <w:docPartGallery w:val="Table of Contents"/>
@@ -298,14 +305,9 @@
       </w:sdtPr>
       <w:sdtEndPr>
         <w:rPr>
-          <w:rFonts w:asciiTheme="minorHAnsi" w:eastAsiaTheme="minorEastAsia" w:hAnsiTheme="minorHAnsi" w:cstheme="minorBidi"/>
           <w:b/>
           <w:bCs/>
           <w:noProof/>
-          <w:color w:val="auto"/>
-          <w:sz w:val="22"/>
-          <w:szCs w:val="22"/>
-          <w:lang w:val="en-GB" w:eastAsia="zh-CN"/>
         </w:rPr>
       </w:sdtEndPr>
       <w:sdtContent>
@@ -618,23 +620,7 @@
                 <w:rFonts w:ascii="Times New Roman" w:hAnsi="Times New Roman" w:cs="Times New Roman"/>
                 <w:noProof/>
               </w:rPr>
-              <w:t>g the value of a web</w:t>
-            </w:r>
-            <w:r>
-              <w:rPr>
-                <w:rStyle w:val="Hyperlink"/>
-                <w:rFonts w:ascii="Times New Roman" w:hAnsi="Times New Roman" w:cs="Times New Roman"/>
-                <w:noProof/>
-              </w:rPr>
-              <w:t>s</w:t>
-            </w:r>
-            <w:r>
-              <w:rPr>
-                <w:rStyle w:val="Hyperlink"/>
-                <w:rFonts w:ascii="Times New Roman" w:hAnsi="Times New Roman" w:cs="Times New Roman"/>
-                <w:noProof/>
-              </w:rPr>
-              <w:t>ite?</w:t>
+              <w:t>g the value of a website?</w:t>
             </w:r>
             <w:r>
               <w:rPr>
@@ -744,6 +730,1318 @@
     </w:p>
     <w:p>
       <w:pPr>
+        <w:pStyle w:val="NormalWeb"/>
+        <w:spacing w:before="0" w:beforeAutospacing="0" w:after="0" w:afterAutospacing="0"/>
+        <w:rPr>
+          <w:color w:val="0E101A"/>
+        </w:rPr>
+      </w:pPr>
+      <w:proofErr w:type="gramStart"/>
+      <w:r>
+        <w:rPr>
+          <w:color w:val="0E101A"/>
+        </w:rPr>
+        <w:t>long</w:t>
+      </w:r>
+      <w:proofErr w:type="gramEnd"/>
+      <w:r>
+        <w:rPr>
+          <w:color w:val="0E101A"/>
+        </w:rPr>
+        <w:t xml:space="preserve"> before the emergence of the technological advancements that we have today, many visionary and passionate scientists like Nikola Tesla, Paul </w:t>
+      </w:r>
+      <w:proofErr w:type="spellStart"/>
+      <w:r>
+        <w:rPr>
+          <w:color w:val="0E101A"/>
+        </w:rPr>
+        <w:t>Otlet</w:t>
+      </w:r>
+      <w:proofErr w:type="spellEnd"/>
+      <w:r>
+        <w:rPr>
+          <w:color w:val="0E101A"/>
+        </w:rPr>
+        <w:t xml:space="preserve"> and </w:t>
+      </w:r>
+      <w:proofErr w:type="spellStart"/>
+      <w:r>
+        <w:rPr>
+          <w:color w:val="0E101A"/>
+        </w:rPr>
+        <w:t>Vannevar</w:t>
+      </w:r>
+      <w:proofErr w:type="spellEnd"/>
+      <w:r>
+        <w:rPr>
+          <w:color w:val="0E101A"/>
+        </w:rPr>
+        <w:t xml:space="preserve"> envisioned the idea of easily a world that would interconnect and a huge amount of information from a certain network which we call today the </w:t>
+      </w:r>
+      <w:proofErr w:type="spellStart"/>
+      <w:r>
+        <w:rPr>
+          <w:color w:val="0E101A"/>
+        </w:rPr>
+        <w:t>internetBut</w:t>
+      </w:r>
+      <w:proofErr w:type="spellEnd"/>
+      <w:r>
+        <w:rPr>
+          <w:color w:val="0E101A"/>
+        </w:rPr>
+        <w:t xml:space="preserve"> the real.</w:t>
+      </w:r>
+    </w:p>
+    <w:p>
+      <w:pPr>
+        <w:pStyle w:val="NormalWeb"/>
+        <w:spacing w:before="0" w:beforeAutospacing="0" w:after="0" w:afterAutospacing="0"/>
+        <w:rPr>
+          <w:color w:val="0E101A"/>
+        </w:rPr>
+      </w:pPr>
+    </w:p>
+    <w:p>
+      <w:pPr>
+        <w:pStyle w:val="NormalWeb"/>
+        <w:spacing w:before="0" w:beforeAutospacing="0" w:after="0" w:afterAutospacing="0"/>
+        <w:rPr>
+          <w:color w:val="0E101A"/>
+        </w:rPr>
+      </w:pPr>
+      <w:r>
+        <w:rPr>
+          <w:color w:val="0E101A"/>
+        </w:rPr>
+        <w:t xml:space="preserve">The practical emergence of the internet goes to the late 1950s and the early 1960s in the Semi-Automatic Ground </w:t>
+      </w:r>
+      <w:proofErr w:type="gramStart"/>
+      <w:r>
+        <w:rPr>
+          <w:color w:val="0E101A"/>
+        </w:rPr>
+        <w:t>Environment(</w:t>
+      </w:r>
+      <w:proofErr w:type="gramEnd"/>
+      <w:r>
+        <w:rPr>
+          <w:color w:val="0E101A"/>
+        </w:rPr>
+        <w:t xml:space="preserve">SAGE) program as a military project whose main intentions were to regain the lead technology of the soviet union. J.C.R. </w:t>
+      </w:r>
+      <w:proofErr w:type="spellStart"/>
+      <w:r>
+        <w:rPr>
+          <w:color w:val="0E101A"/>
+        </w:rPr>
+        <w:t>Licklider</w:t>
+      </w:r>
+      <w:proofErr w:type="spellEnd"/>
+      <w:r>
+        <w:rPr>
+          <w:color w:val="0E101A"/>
+        </w:rPr>
+        <w:t xml:space="preserve"> who was the leader of this program had visions about an "Intergalactic Network".</w:t>
+      </w:r>
+    </w:p>
+    <w:p>
+      <w:pPr>
+        <w:pStyle w:val="NormalWeb"/>
+        <w:spacing w:before="0" w:beforeAutospacing="0" w:after="0" w:afterAutospacing="0"/>
+        <w:rPr>
+          <w:color w:val="0E101A"/>
+        </w:rPr>
+      </w:pPr>
+    </w:p>
+    <w:p>
+      <w:pPr>
+        <w:pStyle w:val="NormalWeb"/>
+        <w:spacing w:before="0" w:beforeAutospacing="0" w:after="0" w:afterAutospacing="0"/>
+        <w:rPr>
+          <w:color w:val="0E101A"/>
+        </w:rPr>
+      </w:pPr>
+      <w:r>
+        <w:rPr>
+          <w:color w:val="0E101A"/>
+        </w:rPr>
+        <w:t xml:space="preserve">Lawrence Roberts who was recruited by </w:t>
+      </w:r>
+      <w:proofErr w:type="spellStart"/>
+      <w:r>
+        <w:rPr>
+          <w:color w:val="0E101A"/>
+        </w:rPr>
+        <w:t>Licklider</w:t>
+      </w:r>
+      <w:proofErr w:type="spellEnd"/>
+      <w:r>
+        <w:rPr>
+          <w:color w:val="0E101A"/>
+        </w:rPr>
+        <w:t xml:space="preserve"> for a project which implemented a network had worked with the U.S. Air Force on a packet switching system as opposed to a circuit switching system. </w:t>
+      </w:r>
+    </w:p>
+    <w:p>
+      <w:pPr>
+        <w:pStyle w:val="NormalWeb"/>
+        <w:spacing w:before="0" w:beforeAutospacing="0" w:after="0" w:afterAutospacing="0"/>
+        <w:rPr>
+          <w:color w:val="0E101A"/>
+        </w:rPr>
+      </w:pPr>
+      <w:proofErr w:type="gramStart"/>
+      <w:r>
+        <w:rPr>
+          <w:color w:val="0E101A"/>
+        </w:rPr>
+        <w:t>which</w:t>
+      </w:r>
+      <w:proofErr w:type="gramEnd"/>
+      <w:r>
+        <w:rPr>
+          <w:color w:val="0E101A"/>
+        </w:rPr>
+        <w:t xml:space="preserve"> led the foundations of the internet that we used today. </w:t>
+      </w:r>
+      <w:proofErr w:type="gramStart"/>
+      <w:r>
+        <w:rPr>
+          <w:color w:val="0E101A"/>
+        </w:rPr>
+        <w:t>after</w:t>
+      </w:r>
+      <w:proofErr w:type="gramEnd"/>
+      <w:r>
+        <w:rPr>
+          <w:color w:val="0E101A"/>
+        </w:rPr>
+        <w:t xml:space="preserve"> the success of made packet switching, in the year 1969, both </w:t>
+      </w:r>
+      <w:proofErr w:type="spellStart"/>
+      <w:r>
+        <w:rPr>
+          <w:color w:val="0E101A"/>
+        </w:rPr>
+        <w:t>Licklider</w:t>
+      </w:r>
+      <w:proofErr w:type="spellEnd"/>
+      <w:r>
+        <w:rPr>
+          <w:color w:val="0E101A"/>
+        </w:rPr>
+        <w:t xml:space="preserve"> and Roberts interconnected the first two nodes between the University of California, Los Angeles (</w:t>
+      </w:r>
+      <w:r>
+        <w:rPr>
+          <w:rStyle w:val="Strong"/>
+          <w:color w:val="0E101A"/>
+        </w:rPr>
+        <w:t>UCLA</w:t>
+      </w:r>
+      <w:r>
+        <w:rPr>
+          <w:color w:val="0E101A"/>
+        </w:rPr>
+        <w:t>) and Stanford Research Institute (SRI) at Menlo Park, California. Which led to the emergence of the world's first wide-area packet-switching network with distributed control and the first network to implement the TCP/IP protocol suite called the Advanced Research Projects Agency Network (ARPANET).</w:t>
+      </w:r>
+    </w:p>
+    <w:p>
+      <w:pPr>
+        <w:pStyle w:val="NormalWeb"/>
+        <w:spacing w:before="0" w:beforeAutospacing="0" w:after="0" w:afterAutospacing="0"/>
+        <w:rPr>
+          <w:color w:val="0E101A"/>
+        </w:rPr>
+      </w:pPr>
+    </w:p>
+    <w:p>
+      <w:pPr>
+        <w:pStyle w:val="NormalWeb"/>
+        <w:spacing w:before="0" w:beforeAutospacing="0" w:after="0" w:afterAutospacing="0"/>
+        <w:rPr>
+          <w:color w:val="0E101A"/>
+        </w:rPr>
+      </w:pPr>
+      <w:r>
+        <w:rPr>
+          <w:color w:val="0E101A"/>
+        </w:rPr>
+        <w:t xml:space="preserve">Transmission Control </w:t>
+      </w:r>
+      <w:proofErr w:type="gramStart"/>
+      <w:r>
+        <w:rPr>
+          <w:color w:val="0E101A"/>
+        </w:rPr>
+        <w:t>Protocol(</w:t>
+      </w:r>
+      <w:proofErr w:type="gramEnd"/>
+      <w:r>
+        <w:rPr>
+          <w:color w:val="0E101A"/>
+        </w:rPr>
+        <w:t>TCP)/Internet Protocol(IP):</w:t>
+      </w:r>
+    </w:p>
+    <w:p>
+      <w:pPr>
+        <w:pStyle w:val="NormalWeb"/>
+        <w:spacing w:before="0" w:beforeAutospacing="0" w:after="0" w:afterAutospacing="0"/>
+        <w:rPr>
+          <w:color w:val="0E101A"/>
+        </w:rPr>
+      </w:pPr>
+      <w:proofErr w:type="gramStart"/>
+      <w:r>
+        <w:rPr>
+          <w:color w:val="0E101A"/>
+        </w:rPr>
+        <w:t>is</w:t>
+      </w:r>
+      <w:proofErr w:type="gramEnd"/>
+      <w:r>
+        <w:rPr>
+          <w:color w:val="0E101A"/>
+        </w:rPr>
+        <w:t xml:space="preserve"> a set </w:t>
+      </w:r>
+    </w:p>
+    <w:p>
+      <w:pPr>
+        <w:pStyle w:val="Heading2"/>
+        <w:spacing w:before="0"/>
+        <w:rPr>
+          <w:color w:val="0E101A"/>
+        </w:rPr>
+      </w:pPr>
+      <w:proofErr w:type="gramStart"/>
+      <w:r>
+        <w:rPr>
+          <w:b/>
+          <w:bCs/>
+          <w:color w:val="0E101A"/>
+        </w:rPr>
+        <w:t>evolution</w:t>
+      </w:r>
+      <w:proofErr w:type="gramEnd"/>
+    </w:p>
+    <w:p>
+      <w:pPr>
+        <w:pStyle w:val="NormalWeb"/>
+        <w:spacing w:before="0" w:beforeAutospacing="0" w:after="0" w:afterAutospacing="0"/>
+        <w:rPr>
+          <w:color w:val="0E101A"/>
+        </w:rPr>
+      </w:pPr>
+    </w:p>
+    <w:p>
+      <w:pPr>
+        <w:pStyle w:val="NormalWeb"/>
+        <w:spacing w:before="0" w:beforeAutospacing="0" w:after="0" w:afterAutospacing="0"/>
+        <w:rPr>
+          <w:color w:val="0E101A"/>
+        </w:rPr>
+      </w:pPr>
+      <w:r>
+        <w:rPr>
+          <w:color w:val="0E101A"/>
+        </w:rPr>
+        <w:t>1969:</w:t>
+      </w:r>
+    </w:p>
+    <w:p>
+      <w:pPr>
+        <w:pStyle w:val="NormalWeb"/>
+        <w:spacing w:before="0" w:beforeAutospacing="0" w:after="0" w:afterAutospacing="0"/>
+        <w:rPr>
+          <w:color w:val="0E101A"/>
+        </w:rPr>
+      </w:pPr>
+      <w:r>
+        <w:rPr>
+          <w:color w:val="0E101A"/>
+        </w:rPr>
+        <w:t>-computers at Stanford and UCLA connected for the first time.</w:t>
+      </w:r>
+    </w:p>
+    <w:p>
+      <w:pPr>
+        <w:pStyle w:val="NormalWeb"/>
+        <w:spacing w:before="0" w:beforeAutospacing="0" w:after="0" w:afterAutospacing="0"/>
+        <w:rPr>
+          <w:color w:val="0E101A"/>
+        </w:rPr>
+      </w:pPr>
+      <w:r>
+        <w:rPr>
+          <w:color w:val="0E101A"/>
+        </w:rPr>
+        <w:t>-UCLA student Charley Kline attempts to transmit the text “login” to a computer at the Stanford Research Institute </w:t>
+      </w:r>
+      <w:r>
+        <w:rPr>
+          <w:rStyle w:val="Strong"/>
+          <w:color w:val="0E101A"/>
+        </w:rPr>
+        <w:t>over</w:t>
+      </w:r>
+      <w:r>
+        <w:rPr>
+          <w:color w:val="0E101A"/>
+        </w:rPr>
+        <w:t> the </w:t>
+      </w:r>
+      <w:r>
+        <w:rPr>
+          <w:rStyle w:val="Strong"/>
+          <w:color w:val="0E101A"/>
+        </w:rPr>
+        <w:t>first</w:t>
+      </w:r>
+      <w:r>
+        <w:rPr>
+          <w:color w:val="0E101A"/>
+        </w:rPr>
+        <w:t> link </w:t>
+      </w:r>
+      <w:r>
+        <w:rPr>
+          <w:rStyle w:val="Strong"/>
+          <w:color w:val="0E101A"/>
+        </w:rPr>
+        <w:t>on</w:t>
+      </w:r>
+      <w:r>
+        <w:rPr>
+          <w:color w:val="0E101A"/>
+        </w:rPr>
+        <w:t> the ARPANET, which was the precursor to the modern </w:t>
+      </w:r>
+      <w:r>
+        <w:rPr>
+          <w:rStyle w:val="Strong"/>
+          <w:color w:val="0E101A"/>
+        </w:rPr>
+        <w:t>Internet</w:t>
+      </w:r>
+      <w:r>
+        <w:rPr>
+          <w:color w:val="0E101A"/>
+        </w:rPr>
+        <w:t>. After the letters “l” and “o” are </w:t>
+      </w:r>
+      <w:r>
+        <w:rPr>
+          <w:rStyle w:val="Strong"/>
+          <w:color w:val="0E101A"/>
+        </w:rPr>
+        <w:t>sent</w:t>
+      </w:r>
+      <w:r>
+        <w:rPr>
+          <w:color w:val="0E101A"/>
+        </w:rPr>
+        <w:t> the system crashed, making the </w:t>
+      </w:r>
+      <w:r>
+        <w:rPr>
+          <w:rStyle w:val="Strong"/>
+          <w:color w:val="0E101A"/>
+        </w:rPr>
+        <w:t>first message</w:t>
+      </w:r>
+      <w:r>
+        <w:rPr>
+          <w:color w:val="0E101A"/>
+        </w:rPr>
+        <w:t> ever </w:t>
+      </w:r>
+      <w:r>
+        <w:rPr>
+          <w:rStyle w:val="Strong"/>
+          <w:color w:val="0E101A"/>
+        </w:rPr>
+        <w:t>sent on the Internet</w:t>
+      </w:r>
+      <w:r>
+        <w:rPr>
+          <w:color w:val="0E101A"/>
+        </w:rPr>
+        <w:t> “lo”</w:t>
+      </w:r>
+    </w:p>
+    <w:p>
+      <w:pPr>
+        <w:pStyle w:val="Heading3"/>
+        <w:spacing w:before="0"/>
+        <w:rPr>
+          <w:color w:val="0E101A"/>
+        </w:rPr>
+      </w:pPr>
+      <w:r>
+        <w:rPr>
+          <w:color w:val="0E101A"/>
+        </w:rPr>
+        <w:t>1970: Arpanet network</w:t>
+      </w:r>
+    </w:p>
+    <w:p>
+      <w:pPr>
+        <w:pStyle w:val="NormalWeb"/>
+        <w:spacing w:before="0" w:beforeAutospacing="0" w:after="0" w:afterAutospacing="0"/>
+        <w:rPr>
+          <w:color w:val="0E101A"/>
+        </w:rPr>
+      </w:pPr>
+      <w:r>
+        <w:rPr>
+          <w:color w:val="0E101A"/>
+        </w:rPr>
+        <w:t>An Arpanet network was established between Harvard, MIT, and BBN</w:t>
+      </w:r>
+    </w:p>
+    <w:p>
+      <w:pPr>
+        <w:pStyle w:val="NormalWeb"/>
+        <w:spacing w:before="0" w:beforeAutospacing="0" w:after="0" w:afterAutospacing="0"/>
+        <w:rPr>
+          <w:color w:val="0E101A"/>
+        </w:rPr>
+      </w:pPr>
+    </w:p>
+    <w:p>
+      <w:pPr>
+        <w:pStyle w:val="NormalWeb"/>
+        <w:spacing w:before="0" w:beforeAutospacing="0" w:after="0" w:afterAutospacing="0"/>
+        <w:rPr>
+          <w:color w:val="0E101A"/>
+        </w:rPr>
+      </w:pPr>
+      <w:r>
+        <w:rPr>
+          <w:color w:val="0E101A"/>
+        </w:rPr>
+        <w:t>1971:</w:t>
+      </w:r>
+    </w:p>
+    <w:p>
+      <w:pPr>
+        <w:pStyle w:val="NormalWeb"/>
+        <w:spacing w:before="0" w:beforeAutospacing="0" w:after="0" w:afterAutospacing="0"/>
+        <w:rPr>
+          <w:color w:val="0E101A"/>
+        </w:rPr>
+      </w:pPr>
+      <w:r>
+        <w:rPr>
+          <w:color w:val="0E101A"/>
+        </w:rPr>
+        <w:t> -Email was first developed in 1971 by Ray Tomlinson, who also made the decision to use the “@” symbol to separate the user name from the computer name (which later on became the domain name).</w:t>
+      </w:r>
+    </w:p>
+    <w:p>
+      <w:pPr>
+        <w:pStyle w:val="Heading3"/>
+        <w:spacing w:before="0"/>
+        <w:rPr>
+          <w:color w:val="0E101A"/>
+        </w:rPr>
+      </w:pPr>
+      <w:r>
+        <w:rPr>
+          <w:color w:val="0E101A"/>
+        </w:rPr>
+        <w:t>1972: CYCLADES</w:t>
+      </w:r>
+    </w:p>
+    <w:p>
+      <w:pPr>
+        <w:pStyle w:val="NormalWeb"/>
+        <w:spacing w:before="0" w:beforeAutospacing="0" w:after="0" w:afterAutospacing="0"/>
+        <w:rPr>
+          <w:color w:val="0E101A"/>
+        </w:rPr>
+      </w:pPr>
+      <w:r>
+        <w:rPr>
+          <w:color w:val="0E101A"/>
+        </w:rPr>
+        <w:t>France began its own Arpanet-like project in 1972, called </w:t>
+      </w:r>
+      <w:hyperlink r:id="rId7" w:tgtFrame="_blank" w:history="1">
+        <w:r>
+          <w:rPr>
+            <w:rStyle w:val="Hyperlink"/>
+            <w:color w:val="auto"/>
+            <w:u w:val="none"/>
+          </w:rPr>
+          <w:t>CYCLADES</w:t>
+        </w:r>
+      </w:hyperlink>
+      <w:r>
+        <w:rPr>
+          <w:color w:val="0E101A"/>
+        </w:rPr>
+        <w:t>. While Cyclades was eventually shut down, it did </w:t>
+      </w:r>
+      <w:r>
+        <w:rPr>
+          <w:rStyle w:val="Strong"/>
+          <w:color w:val="0E101A"/>
+        </w:rPr>
+        <w:t>pioneer a key idea</w:t>
+      </w:r>
+      <w:r>
+        <w:rPr>
+          <w:color w:val="0E101A"/>
+        </w:rPr>
+        <w:t>: the host computer should be responsible for data transmission rather than the network itself.</w:t>
+      </w:r>
+    </w:p>
+    <w:p>
+      <w:pPr>
+        <w:pStyle w:val="NormalWeb"/>
+        <w:spacing w:before="0" w:beforeAutospacing="0" w:after="0" w:afterAutospacing="0"/>
+        <w:rPr>
+          <w:color w:val="0E101A"/>
+        </w:rPr>
+      </w:pPr>
+    </w:p>
+    <w:p>
+      <w:pPr>
+        <w:pStyle w:val="NormalWeb"/>
+        <w:spacing w:before="0" w:beforeAutospacing="0" w:after="0" w:afterAutospacing="0"/>
+        <w:rPr>
+          <w:color w:val="0E101A"/>
+        </w:rPr>
+      </w:pPr>
+      <w:r>
+        <w:rPr>
+          <w:color w:val="0E101A"/>
+        </w:rPr>
+        <w:lastRenderedPageBreak/>
+        <w:t>1974</w:t>
+      </w:r>
+    </w:p>
+    <w:p>
+      <w:pPr>
+        <w:pStyle w:val="NormalWeb"/>
+        <w:spacing w:before="0" w:beforeAutospacing="0" w:after="0" w:afterAutospacing="0"/>
+        <w:rPr>
+          <w:color w:val="0E101A"/>
+        </w:rPr>
+      </w:pPr>
+      <w:r>
+        <w:rPr>
+          <w:color w:val="0E101A"/>
+        </w:rPr>
+        <w:t> </w:t>
+      </w:r>
+      <w:proofErr w:type="gramStart"/>
+      <w:r>
+        <w:rPr>
+          <w:color w:val="0E101A"/>
+        </w:rPr>
+        <w:t>was</w:t>
+      </w:r>
+      <w:proofErr w:type="gramEnd"/>
+      <w:r>
+        <w:rPr>
+          <w:color w:val="0E101A"/>
+        </w:rPr>
+        <w:t xml:space="preserve"> a breakthrough year. A proposal was published to link </w:t>
+      </w:r>
+      <w:proofErr w:type="spellStart"/>
+      <w:r>
+        <w:rPr>
+          <w:color w:val="0E101A"/>
+        </w:rPr>
+        <w:t>Arpa</w:t>
+      </w:r>
+      <w:proofErr w:type="spellEnd"/>
+      <w:r>
+        <w:rPr>
+          <w:color w:val="0E101A"/>
+        </w:rPr>
+        <w:t>-like networks together into a so-called “inter-network”, which would have no central control and would work around a transmission control protocol (which eventually became TCP/IP).</w:t>
+      </w:r>
+    </w:p>
+    <w:p>
+      <w:pPr>
+        <w:pStyle w:val="NormalWeb"/>
+        <w:spacing w:before="0" w:beforeAutospacing="0" w:after="0" w:afterAutospacing="0"/>
+        <w:rPr>
+          <w:color w:val="0E101A"/>
+        </w:rPr>
+      </w:pPr>
+    </w:p>
+    <w:p>
+      <w:pPr>
+        <w:pStyle w:val="Heading3"/>
+        <w:spacing w:before="0"/>
+        <w:rPr>
+          <w:color w:val="0E101A"/>
+        </w:rPr>
+      </w:pPr>
+      <w:r>
+        <w:rPr>
+          <w:color w:val="0E101A"/>
+        </w:rPr>
+        <w:t>1977: The PC modem</w:t>
+      </w:r>
+    </w:p>
+    <w:p>
+      <w:pPr>
+        <w:pStyle w:val="NormalWeb"/>
+        <w:spacing w:before="0" w:beforeAutospacing="0" w:after="0" w:afterAutospacing="0"/>
+        <w:rPr>
+          <w:color w:val="0E101A"/>
+        </w:rPr>
+      </w:pPr>
+      <w:proofErr w:type="gramStart"/>
+      <w:r>
+        <w:rPr>
+          <w:color w:val="0E101A"/>
+        </w:rPr>
+        <w:t>the</w:t>
+      </w:r>
+      <w:proofErr w:type="gramEnd"/>
+      <w:r>
+        <w:rPr>
+          <w:color w:val="0E101A"/>
+        </w:rPr>
+        <w:t xml:space="preserve"> first PC modem, developed by Dennis Hayes and Dale </w:t>
+      </w:r>
+      <w:proofErr w:type="spellStart"/>
+      <w:r>
+        <w:rPr>
+          <w:color w:val="0E101A"/>
+        </w:rPr>
+        <w:t>Heatherington</w:t>
+      </w:r>
+      <w:proofErr w:type="spellEnd"/>
+      <w:r>
+        <w:rPr>
+          <w:color w:val="0E101A"/>
+        </w:rPr>
+        <w:t>, was introduced and initially </w:t>
+      </w:r>
+      <w:r>
+        <w:rPr>
+          <w:rStyle w:val="Strong"/>
+          <w:color w:val="0E101A"/>
+        </w:rPr>
+        <w:t>sold to computer hobbyists</w:t>
+      </w:r>
+      <w:r>
+        <w:rPr>
+          <w:color w:val="0E101A"/>
+        </w:rPr>
+        <w:t>.</w:t>
+      </w:r>
+    </w:p>
+    <w:p>
+      <w:pPr>
+        <w:pStyle w:val="NormalWeb"/>
+        <w:spacing w:before="0" w:beforeAutospacing="0" w:after="0" w:afterAutospacing="0"/>
+        <w:rPr>
+          <w:color w:val="0E101A"/>
+        </w:rPr>
+      </w:pPr>
+    </w:p>
+    <w:p>
+      <w:pPr>
+        <w:pStyle w:val="NormalWeb"/>
+        <w:spacing w:before="0" w:beforeAutospacing="0" w:after="0" w:afterAutospacing="0"/>
+        <w:rPr>
+          <w:color w:val="0E101A"/>
+        </w:rPr>
+      </w:pPr>
+      <w:r>
+        <w:rPr>
+          <w:color w:val="0E101A"/>
+        </w:rPr>
+        <w:t xml:space="preserve">1978 </w:t>
+      </w:r>
+      <w:proofErr w:type="gramStart"/>
+      <w:r>
+        <w:rPr>
+          <w:color w:val="0E101A"/>
+        </w:rPr>
+        <w:t>-</w:t>
+      </w:r>
+      <w:r>
+        <w:rPr>
+          <w:color w:val="0E101A"/>
+        </w:rPr>
+        <w:t xml:space="preserve"> </w:t>
+      </w:r>
+      <w:r>
+        <w:rPr>
+          <w:color w:val="0E101A"/>
+        </w:rPr>
+        <w:t> is</w:t>
+      </w:r>
+      <w:proofErr w:type="gramEnd"/>
+      <w:r>
+        <w:rPr>
+          <w:color w:val="0E101A"/>
+        </w:rPr>
+        <w:t xml:space="preserve"> also the year that brought the first </w:t>
+      </w:r>
+      <w:r>
+        <w:rPr>
+          <w:rStyle w:val="Strong"/>
+          <w:color w:val="0E101A"/>
+        </w:rPr>
+        <w:t>unsolicited commercial email message</w:t>
+      </w:r>
+      <w:r>
+        <w:rPr>
+          <w:color w:val="0E101A"/>
+        </w:rPr>
+        <w:t> (later known as </w:t>
+      </w:r>
+      <w:r>
+        <w:rPr>
+          <w:rStyle w:val="Strong"/>
+          <w:color w:val="0E101A"/>
+        </w:rPr>
+        <w:t>spam</w:t>
+      </w:r>
+      <w:r>
+        <w:rPr>
+          <w:color w:val="0E101A"/>
+        </w:rPr>
+        <w:t xml:space="preserve">), sent out to 600 California Arpanet users by Gary </w:t>
+      </w:r>
+      <w:proofErr w:type="spellStart"/>
+      <w:r>
+        <w:rPr>
+          <w:color w:val="0E101A"/>
+        </w:rPr>
+        <w:t>Thuerk</w:t>
+      </w:r>
+      <w:proofErr w:type="spellEnd"/>
+      <w:r>
+        <w:rPr>
+          <w:color w:val="0E101A"/>
+        </w:rPr>
+        <w:t>.</w:t>
+      </w:r>
+    </w:p>
+    <w:p>
+      <w:pPr>
+        <w:pStyle w:val="NormalWeb"/>
+        <w:spacing w:before="0" w:beforeAutospacing="0" w:after="0" w:afterAutospacing="0"/>
+        <w:rPr>
+          <w:color w:val="0E101A"/>
+        </w:rPr>
+      </w:pPr>
+    </w:p>
+    <w:p>
+      <w:pPr>
+        <w:pStyle w:val="NormalWeb"/>
+        <w:spacing w:before="0" w:beforeAutospacing="0" w:after="0" w:afterAutospacing="0"/>
+        <w:rPr>
+          <w:color w:val="0E101A"/>
+        </w:rPr>
+      </w:pPr>
+      <w:r>
+        <w:rPr>
+          <w:color w:val="0E101A"/>
+        </w:rPr>
+        <w:t>1983 was the deadline for Arpanet computers to </w:t>
+      </w:r>
+      <w:r>
+        <w:rPr>
+          <w:rStyle w:val="Strong"/>
+          <w:color w:val="0E101A"/>
+        </w:rPr>
+        <w:t>switch over to the TCP/IP protocols</w:t>
+      </w:r>
+      <w:r>
+        <w:rPr>
+          <w:color w:val="0E101A"/>
+        </w:rPr>
+        <w:t> developed by Vinton Cerf. A few hundred computers were affected by the switch. The name server was also developed in ’83.</w:t>
+      </w:r>
+    </w:p>
+    <w:p>
+      <w:pPr>
+        <w:pStyle w:val="NormalWeb"/>
+        <w:spacing w:before="0" w:beforeAutospacing="0" w:after="0" w:afterAutospacing="0"/>
+        <w:rPr>
+          <w:color w:val="0E101A"/>
+        </w:rPr>
+      </w:pPr>
+    </w:p>
+    <w:p>
+      <w:pPr>
+        <w:pStyle w:val="NormalWeb"/>
+        <w:spacing w:before="0" w:beforeAutospacing="0" w:after="0" w:afterAutospacing="0"/>
+        <w:rPr>
+          <w:color w:val="0E101A"/>
+        </w:rPr>
+      </w:pPr>
+      <w:r>
+        <w:rPr>
+          <w:color w:val="0E101A"/>
+        </w:rPr>
+        <w:t>1984-</w:t>
+      </w:r>
+      <w:r>
+        <w:rPr>
+          <w:color w:val="0E101A"/>
+        </w:rPr>
+        <w:t xml:space="preserve"> </w:t>
+      </w:r>
+      <w:bookmarkStart w:id="1" w:name="_GoBack"/>
+      <w:bookmarkEnd w:id="1"/>
+      <w:proofErr w:type="gramStart"/>
+      <w:r>
+        <w:rPr>
+          <w:color w:val="0E101A"/>
+        </w:rPr>
+        <w:t>the</w:t>
+      </w:r>
+      <w:proofErr w:type="gramEnd"/>
+      <w:r>
+        <w:rPr>
+          <w:color w:val="0E101A"/>
+        </w:rPr>
+        <w:t xml:space="preserve"> domain name system was created in 1984 along with the first Domain Name Servers (DNS). The domain name system was important in that it made </w:t>
+      </w:r>
+      <w:r>
+        <w:rPr>
+          <w:rStyle w:val="Strong"/>
+          <w:color w:val="0E101A"/>
+        </w:rPr>
+        <w:t>addresses on the Internet more human-friendly</w:t>
+      </w:r>
+      <w:r>
+        <w:rPr>
+          <w:color w:val="0E101A"/>
+        </w:rPr>
+        <w:t> compared to its numerical IP address counterparts.</w:t>
+      </w:r>
+    </w:p>
+    <w:p>
+      <w:pPr>
+        <w:pStyle w:val="NormalWeb"/>
+        <w:spacing w:before="0" w:beforeAutospacing="0" w:after="0" w:afterAutospacing="0"/>
+        <w:rPr>
+          <w:color w:val="0E101A"/>
+        </w:rPr>
+      </w:pPr>
+    </w:p>
+    <w:p>
+      <w:pPr>
+        <w:pStyle w:val="Heading3"/>
+        <w:spacing w:before="0"/>
+        <w:rPr>
+          <w:color w:val="0E101A"/>
+        </w:rPr>
+      </w:pPr>
+      <w:r>
+        <w:rPr>
+          <w:color w:val="0E101A"/>
+        </w:rPr>
+        <w:t>1988: First major malicious internet-based attack</w:t>
+      </w:r>
+    </w:p>
+    <w:p>
+      <w:pPr>
+        <w:pStyle w:val="NormalWeb"/>
+        <w:spacing w:before="0" w:beforeAutospacing="0" w:after="0" w:afterAutospacing="0"/>
+        <w:rPr>
+          <w:color w:val="0E101A"/>
+        </w:rPr>
+      </w:pPr>
+      <w:r>
+        <w:rPr>
+          <w:color w:val="0E101A"/>
+        </w:rPr>
+        <w:t>One of the first major Internet worms was released in 1988. Referred to as “The Morris Worm”, it was written by Robert Tappan Morris and caused </w:t>
+      </w:r>
+      <w:r>
+        <w:rPr>
+          <w:rStyle w:val="Strong"/>
+          <w:color w:val="0E101A"/>
+        </w:rPr>
+        <w:t>major interruptions</w:t>
+      </w:r>
+      <w:r>
+        <w:rPr>
+          <w:color w:val="0E101A"/>
+        </w:rPr>
+        <w:t> across large parts of the Internet.</w:t>
+      </w:r>
+    </w:p>
+    <w:p>
+      <w:pPr>
+        <w:pStyle w:val="NormalWeb"/>
+        <w:spacing w:before="0" w:beforeAutospacing="0" w:after="0" w:afterAutospacing="0"/>
+        <w:rPr>
+          <w:color w:val="0E101A"/>
+        </w:rPr>
+      </w:pPr>
+    </w:p>
+    <w:p>
+      <w:pPr>
+        <w:pStyle w:val="NormalWeb"/>
+        <w:spacing w:before="0" w:beforeAutospacing="0" w:after="0" w:afterAutospacing="0"/>
+        <w:rPr>
+          <w:color w:val="0E101A"/>
+        </w:rPr>
+      </w:pPr>
+      <w:r>
+        <w:rPr>
+          <w:color w:val="0E101A"/>
+        </w:rPr>
+        <w:t>1989- </w:t>
+      </w:r>
+      <w:proofErr w:type="gramStart"/>
+      <w:r>
+        <w:rPr>
+          <w:color w:val="0E101A"/>
+        </w:rPr>
+        <w:t>also</w:t>
+      </w:r>
+      <w:proofErr w:type="gramEnd"/>
+      <w:r>
+        <w:rPr>
+          <w:color w:val="0E101A"/>
+        </w:rPr>
+        <w:t xml:space="preserve"> brought about the proposal for the World Wide Web, written by Tim Berners-Lee. It was originally published in the March issue of </w:t>
+      </w:r>
+      <w:proofErr w:type="spellStart"/>
+      <w:r>
+        <w:rPr>
+          <w:color w:val="0E101A"/>
+        </w:rPr>
+        <w:t>MacWorld</w:t>
+      </w:r>
+      <w:proofErr w:type="spellEnd"/>
+      <w:r>
+        <w:rPr>
+          <w:color w:val="0E101A"/>
+        </w:rPr>
+        <w:t xml:space="preserve"> and then redistributed in May 1990. It was written to persuade CERN that a global hypertext system was in CERN’s best interest. It was </w:t>
+      </w:r>
+      <w:r>
+        <w:rPr>
+          <w:rStyle w:val="Strong"/>
+          <w:color w:val="0E101A"/>
+        </w:rPr>
+        <w:t>originally called “Mesh”</w:t>
+      </w:r>
+      <w:r>
+        <w:rPr>
+          <w:color w:val="0E101A"/>
+        </w:rPr>
+        <w:t>; the term “World Wide Web” was coined while Berners-Lee was writing the code in 1990.</w:t>
+      </w:r>
+      <w:r>
+        <w:rPr>
+          <w:color w:val="0E101A"/>
+        </w:rPr>
+        <w:t xml:space="preserve"> </w:t>
+      </w:r>
+    </w:p>
+    <w:p>
+      <w:pPr>
+        <w:pStyle w:val="NormalWeb"/>
+        <w:spacing w:before="0" w:beforeAutospacing="0" w:after="0" w:afterAutospacing="0"/>
+        <w:rPr>
+          <w:color w:val="0E101A"/>
+        </w:rPr>
+      </w:pPr>
+    </w:p>
+    <w:p>
+      <w:pPr>
+        <w:pStyle w:val="NormalWeb"/>
+        <w:spacing w:before="0" w:beforeAutospacing="0" w:after="0" w:afterAutospacing="0"/>
+        <w:rPr>
+          <w:color w:val="0E101A"/>
+        </w:rPr>
+      </w:pPr>
+      <w:r>
+        <w:rPr>
+          <w:color w:val="0E101A"/>
+        </w:rPr>
+        <w:t>1991 -</w:t>
+      </w:r>
+      <w:r>
+        <w:rPr>
+          <w:color w:val="0E101A"/>
+        </w:rPr>
+        <w:t xml:space="preserve"> </w:t>
+      </w:r>
+      <w:proofErr w:type="gramStart"/>
+      <w:r>
+        <w:rPr>
+          <w:color w:val="0E101A"/>
+        </w:rPr>
+        <w:t>brought</w:t>
+      </w:r>
+      <w:proofErr w:type="gramEnd"/>
+      <w:r>
+        <w:rPr>
+          <w:color w:val="0E101A"/>
+        </w:rPr>
+        <w:t xml:space="preserve"> some major innovations to the world of the Internet. The </w:t>
+      </w:r>
+      <w:hyperlink r:id="rId8" w:anchor="Examples" w:tgtFrame="_blank" w:history="1">
+        <w:r>
+          <w:rPr>
+            <w:rStyle w:val="Hyperlink"/>
+            <w:color w:val="4A6EE0"/>
+          </w:rPr>
+          <w:t>first web page</w:t>
+        </w:r>
+      </w:hyperlink>
+      <w:r>
+        <w:rPr>
+          <w:color w:val="0E101A"/>
+        </w:rPr>
+        <w:t> was created and, much like the first email explained what email was, its purpose was to explain what the World Wide Web was.</w:t>
+      </w:r>
+    </w:p>
+    <w:p>
+      <w:pPr>
+        <w:pStyle w:val="NormalWeb"/>
+        <w:spacing w:before="0" w:beforeAutospacing="0" w:after="0" w:afterAutospacing="0"/>
+        <w:rPr>
+          <w:color w:val="0E101A"/>
+        </w:rPr>
+      </w:pPr>
+    </w:p>
+    <w:p>
+      <w:pPr>
+        <w:pStyle w:val="Heading3"/>
+        <w:spacing w:before="0"/>
+        <w:rPr>
+          <w:color w:val="0E101A"/>
+        </w:rPr>
+      </w:pPr>
+      <w:r>
+        <w:rPr>
+          <w:color w:val="0E101A"/>
+        </w:rPr>
+        <w:t>1991: The first webcam</w:t>
+      </w:r>
+    </w:p>
+    <w:p>
+      <w:pPr>
+        <w:pStyle w:val="NormalWeb"/>
+        <w:spacing w:before="0" w:beforeAutospacing="0" w:after="0" w:afterAutospacing="0"/>
+        <w:rPr>
+          <w:color w:val="0E101A"/>
+        </w:rPr>
+      </w:pPr>
+      <w:r>
+        <w:rPr>
+          <w:color w:val="0E101A"/>
+        </w:rPr>
+        <w:t>One of the more interesting developments of this era, though, was the first webcam. It was deployed at a Cambridge University computer lab, and its sole purpose was to monitor a particular coffee maker so that lab users could avoid wasted trips to an empty coffee pot.</w:t>
+      </w:r>
+    </w:p>
+    <w:p>
+      <w:pPr>
+        <w:pStyle w:val="NormalWeb"/>
+        <w:spacing w:before="0" w:beforeAutospacing="0" w:after="0" w:afterAutospacing="0"/>
+        <w:rPr>
+          <w:color w:val="0E101A"/>
+        </w:rPr>
+      </w:pPr>
+    </w:p>
+    <w:p>
+      <w:pPr>
+        <w:pStyle w:val="NormalWeb"/>
+        <w:spacing w:before="0" w:beforeAutospacing="0" w:after="0" w:afterAutospacing="0"/>
+        <w:rPr>
+          <w:color w:val="0E101A"/>
+        </w:rPr>
+      </w:pPr>
+      <w:r>
+        <w:rPr>
+          <w:color w:val="0E101A"/>
+        </w:rPr>
+        <w:t>The first </w:t>
+      </w:r>
+      <w:r>
+        <w:rPr>
+          <w:rStyle w:val="Strong"/>
+          <w:color w:val="0E101A"/>
+        </w:rPr>
+        <w:t>widely downloaded Internet browser</w:t>
+      </w:r>
+      <w:r>
+        <w:rPr>
+          <w:color w:val="0E101A"/>
+        </w:rPr>
+        <w:t>, Mosaic, was released in 1993.</w:t>
+      </w:r>
+    </w:p>
+    <w:p>
+      <w:pPr>
+        <w:pStyle w:val="NormalWeb"/>
+        <w:spacing w:before="0" w:beforeAutospacing="0" w:after="0" w:afterAutospacing="0"/>
+        <w:rPr>
+          <w:color w:val="0E101A"/>
+        </w:rPr>
+      </w:pPr>
+    </w:p>
+    <w:p>
+      <w:pPr>
+        <w:pStyle w:val="NormalWeb"/>
+        <w:spacing w:before="0" w:beforeAutospacing="0" w:after="0" w:afterAutospacing="0"/>
+        <w:rPr>
+          <w:color w:val="0E101A"/>
+        </w:rPr>
+      </w:pPr>
+      <w:r>
+        <w:rPr>
+          <w:color w:val="0E101A"/>
+        </w:rPr>
+        <w:t xml:space="preserve">In 1996, </w:t>
+      </w:r>
+      <w:proofErr w:type="spellStart"/>
+      <w:r>
+        <w:rPr>
+          <w:color w:val="0E101A"/>
+        </w:rPr>
+        <w:t>HoTMaiL</w:t>
+      </w:r>
+      <w:proofErr w:type="spellEnd"/>
+      <w:r>
+        <w:rPr>
+          <w:color w:val="0E101A"/>
+        </w:rPr>
+        <w:t xml:space="preserve"> (the </w:t>
+      </w:r>
+      <w:r>
+        <w:rPr>
+          <w:rStyle w:val="Emphasis"/>
+          <w:rFonts w:eastAsiaTheme="majorEastAsia"/>
+          <w:color w:val="0E101A"/>
+        </w:rPr>
+        <w:t>capitalized letters are an homage to HTML</w:t>
+      </w:r>
+      <w:r>
+        <w:rPr>
+          <w:color w:val="0E101A"/>
+        </w:rPr>
+        <w:t>), the first webmail service, was launched.</w:t>
+      </w:r>
+    </w:p>
+    <w:p>
+      <w:pPr>
+        <w:pStyle w:val="NormalWeb"/>
+        <w:spacing w:before="0" w:beforeAutospacing="0" w:after="0" w:afterAutospacing="0"/>
+        <w:rPr>
+          <w:color w:val="0E101A"/>
+        </w:rPr>
+      </w:pPr>
+    </w:p>
+    <w:p>
+      <w:pPr>
+        <w:pStyle w:val="NormalWeb"/>
+        <w:spacing w:before="0" w:beforeAutospacing="0" w:after="0" w:afterAutospacing="0"/>
+        <w:rPr>
+          <w:color w:val="0E101A"/>
+        </w:rPr>
+      </w:pPr>
+      <w:r>
+        <w:rPr>
+          <w:color w:val="0E101A"/>
+        </w:rPr>
+        <w:t>Google went live in 1998, revolutionizing the way in which people find information online.</w:t>
+      </w:r>
+    </w:p>
+    <w:p>
+      <w:pPr>
+        <w:pStyle w:val="NormalWeb"/>
+        <w:spacing w:before="0" w:beforeAutospacing="0" w:after="0" w:afterAutospacing="0"/>
+        <w:rPr>
+          <w:color w:val="0E101A"/>
+        </w:rPr>
+      </w:pPr>
+    </w:p>
+    <w:p>
+      <w:pPr>
+        <w:pStyle w:val="Heading3"/>
+        <w:spacing w:before="0"/>
+        <w:rPr>
+          <w:color w:val="0E101A"/>
+        </w:rPr>
+      </w:pPr>
+      <w:r>
+        <w:rPr>
+          <w:color w:val="0E101A"/>
+        </w:rPr>
+        <w:t>2008: “Internet Election”</w:t>
+      </w:r>
+    </w:p>
+    <w:p>
+      <w:pPr>
+        <w:pStyle w:val="NormalWeb"/>
+        <w:spacing w:before="0" w:beforeAutospacing="0" w:after="0" w:afterAutospacing="0"/>
+        <w:rPr>
+          <w:color w:val="0E101A"/>
+        </w:rPr>
+      </w:pPr>
+      <w:r>
+        <w:rPr>
+          <w:color w:val="0E101A"/>
+        </w:rPr>
+        <w:t>The first “Internet election” took place in 2008 with the U.S. Presidential election.</w:t>
+      </w:r>
+    </w:p>
+    <w:p>
+      <w:pPr>
+        <w:pStyle w:val="NormalWeb"/>
+        <w:spacing w:before="0" w:beforeAutospacing="0" w:after="0" w:afterAutospacing="0"/>
+        <w:rPr>
+          <w:color w:val="0E101A"/>
+        </w:rPr>
+      </w:pPr>
+    </w:p>
+    <w:p>
+      <w:pPr>
+        <w:pStyle w:val="NormalWeb"/>
+        <w:spacing w:before="0" w:beforeAutospacing="0" w:after="0" w:afterAutospacing="0"/>
+        <w:rPr>
+          <w:color w:val="0E101A"/>
+        </w:rPr>
+      </w:pPr>
+      <w:r>
+        <w:rPr>
+          <w:color w:val="0E101A"/>
+        </w:rPr>
+        <w:t xml:space="preserve">The first workable prototype of the Internet came in the late 1960s with the creation of ARPANET, or the Advanced Research Projects Agency Network. Originally funded by the U.S. Department of </w:t>
+      </w:r>
+      <w:proofErr w:type="spellStart"/>
+      <w:r>
+        <w:rPr>
+          <w:color w:val="0E101A"/>
+        </w:rPr>
+        <w:t>Defense</w:t>
+      </w:r>
+      <w:proofErr w:type="spellEnd"/>
+      <w:r>
+        <w:rPr>
+          <w:color w:val="0E101A"/>
+        </w:rPr>
+        <w:t>, ARPANET used packet switching to allow multiple computers to communicate on a single network. </w:t>
+      </w:r>
+    </w:p>
+    <w:p/>
+    <w:p>
+      <w:pPr>
         <w:rPr>
           <w:rFonts w:ascii="Times New Roman" w:eastAsiaTheme="majorEastAsia" w:hAnsi="Times New Roman" w:cs="Times New Roman"/>
           <w:sz w:val="32"/>
@@ -767,7 +2065,7 @@
           <w:color w:val="auto"/>
         </w:rPr>
       </w:pPr>
-      <w:bookmarkStart w:id="1" w:name="_Toc33825246"/>
+      <w:bookmarkStart w:id="2" w:name="_Toc33825246"/>
       <w:r>
         <w:rPr>
           <w:rFonts w:ascii="Times New Roman" w:hAnsi="Times New Roman" w:cs="Times New Roman"/>
@@ -776,7 +2074,7 @@
         <w:lastRenderedPageBreak/>
         <w:t>List 5 website each on the 12 categories you learned</w:t>
       </w:r>
-      <w:bookmarkEnd w:id="1"/>
+      <w:bookmarkEnd w:id="2"/>
     </w:p>
     <w:p>
       <w:pPr>
@@ -803,7 +2101,7 @@
           <w:color w:val="auto"/>
         </w:rPr>
       </w:pPr>
-      <w:bookmarkStart w:id="2" w:name="_Toc33825247"/>
+      <w:bookmarkStart w:id="3" w:name="_Toc33825247"/>
       <w:r>
         <w:rPr>
           <w:rFonts w:ascii="Times New Roman" w:hAnsi="Times New Roman" w:cs="Times New Roman"/>
@@ -812,8 +2110,8 @@
         <w:lastRenderedPageBreak/>
         <w:t>What are the guidelines for evaluatin</w:t>
       </w:r>
-      <w:bookmarkStart w:id="3" w:name="_Toc33825249"/>
-      <w:bookmarkEnd w:id="2"/>
+      <w:bookmarkStart w:id="4" w:name="_Toc33825249"/>
+      <w:bookmarkEnd w:id="3"/>
       <w:r>
         <w:rPr>
           <w:rFonts w:ascii="Times New Roman" w:hAnsi="Times New Roman" w:cs="Times New Roman"/>
@@ -821,7 +2119,7 @@
         </w:rPr>
         <w:t>g the value of a website?</w:t>
       </w:r>
-      <w:bookmarkEnd w:id="3"/>
+      <w:bookmarkEnd w:id="4"/>
       <w:r>
         <w:rPr>
           <w:rFonts w:ascii="Times New Roman" w:hAnsi="Times New Roman" w:cs="Times New Roman"/>
@@ -847,8 +2145,6 @@
           <w:szCs w:val="32"/>
         </w:rPr>
       </w:pPr>
-      <w:bookmarkStart w:id="4" w:name="_GoBack"/>
-      <w:bookmarkEnd w:id="4"/>
       <w:r>
         <w:rPr>
           <w:rFonts w:ascii="Times New Roman" w:hAnsi="Times New Roman" w:cs="Times New Roman"/>
@@ -1429,6 +2725,52 @@
       <w:szCs w:val="32"/>
     </w:rPr>
   </w:style>
+  <w:style w:type="paragraph" w:styleId="Heading2">
+    <w:name w:val="heading 2"/>
+    <w:basedOn w:val="Normal"/>
+    <w:next w:val="Normal"/>
+    <w:link w:val="Heading2Char"/>
+    <w:uiPriority w:val="9"/>
+    <w:semiHidden/>
+    <w:unhideWhenUsed/>
+    <w:qFormat/>
+    <w:rsid w:val="00D66C2A"/>
+    <w:pPr>
+      <w:keepNext/>
+      <w:keepLines/>
+      <w:spacing w:before="40" w:after="0"/>
+      <w:outlineLvl w:val="1"/>
+    </w:pPr>
+    <w:rPr>
+      <w:rFonts w:asciiTheme="majorHAnsi" w:eastAsiaTheme="majorEastAsia" w:hAnsiTheme="majorHAnsi" w:cstheme="majorBidi"/>
+      <w:color w:val="2E74B5" w:themeColor="accent1" w:themeShade="BF"/>
+      <w:sz w:val="26"/>
+      <w:szCs w:val="26"/>
+    </w:rPr>
+  </w:style>
+  <w:style w:type="paragraph" w:styleId="Heading3">
+    <w:name w:val="heading 3"/>
+    <w:basedOn w:val="Normal"/>
+    <w:next w:val="Normal"/>
+    <w:link w:val="Heading3Char"/>
+    <w:uiPriority w:val="9"/>
+    <w:semiHidden/>
+    <w:unhideWhenUsed/>
+    <w:qFormat/>
+    <w:rsid w:val="00D66C2A"/>
+    <w:pPr>
+      <w:keepNext/>
+      <w:keepLines/>
+      <w:spacing w:before="40" w:after="0"/>
+      <w:outlineLvl w:val="2"/>
+    </w:pPr>
+    <w:rPr>
+      <w:rFonts w:asciiTheme="majorHAnsi" w:eastAsiaTheme="majorEastAsia" w:hAnsiTheme="majorHAnsi" w:cstheme="majorBidi"/>
+      <w:color w:val="1F4D78" w:themeColor="accent1" w:themeShade="7F"/>
+      <w:sz w:val="24"/>
+      <w:szCs w:val="24"/>
+    </w:rPr>
+  </w:style>
   <w:style w:type="character" w:default="1" w:styleId="DefaultParagraphFont">
     <w:name w:val="Default Paragraph Font"/>
     <w:uiPriority w:val="1"/>
@@ -1536,6 +2878,56 @@
     <w:rPr>
       <w:color w:val="0563C1" w:themeColor="hyperlink"/>
       <w:u w:val="single"/>
+    </w:rPr>
+  </w:style>
+  <w:style w:type="character" w:customStyle="1" w:styleId="Heading2Char">
+    <w:name w:val="Heading 2 Char"/>
+    <w:basedOn w:val="DefaultParagraphFont"/>
+    <w:link w:val="Heading2"/>
+    <w:uiPriority w:val="9"/>
+    <w:semiHidden/>
+    <w:rsid w:val="00D66C2A"/>
+    <w:rPr>
+      <w:rFonts w:asciiTheme="majorHAnsi" w:eastAsiaTheme="majorEastAsia" w:hAnsiTheme="majorHAnsi" w:cstheme="majorBidi"/>
+      <w:color w:val="2E74B5" w:themeColor="accent1" w:themeShade="BF"/>
+      <w:sz w:val="26"/>
+      <w:szCs w:val="26"/>
+    </w:rPr>
+  </w:style>
+  <w:style w:type="character" w:customStyle="1" w:styleId="Heading3Char">
+    <w:name w:val="Heading 3 Char"/>
+    <w:basedOn w:val="DefaultParagraphFont"/>
+    <w:link w:val="Heading3"/>
+    <w:uiPriority w:val="9"/>
+    <w:semiHidden/>
+    <w:rsid w:val="00D66C2A"/>
+    <w:rPr>
+      <w:rFonts w:asciiTheme="majorHAnsi" w:eastAsiaTheme="majorEastAsia" w:hAnsiTheme="majorHAnsi" w:cstheme="majorBidi"/>
+      <w:color w:val="1F4D78" w:themeColor="accent1" w:themeShade="7F"/>
+      <w:sz w:val="24"/>
+      <w:szCs w:val="24"/>
+    </w:rPr>
+  </w:style>
+  <w:style w:type="character" w:styleId="Strong">
+    <w:name w:val="Strong"/>
+    <w:basedOn w:val="DefaultParagraphFont"/>
+    <w:uiPriority w:val="22"/>
+    <w:qFormat/>
+    <w:rsid w:val="00D66C2A"/>
+    <w:rPr>
+      <w:b/>
+      <w:bCs/>
+    </w:rPr>
+  </w:style>
+  <w:style w:type="character" w:styleId="Emphasis">
+    <w:name w:val="Emphasis"/>
+    <w:basedOn w:val="DefaultParagraphFont"/>
+    <w:uiPriority w:val="20"/>
+    <w:qFormat/>
+    <w:rsid w:val="00D66C2A"/>
+    <w:rPr>
+      <w:i/>
+      <w:iCs/>
     </w:rPr>
   </w:style>
 </w:styles>
@@ -1807,7 +3199,7 @@
 </file>
 
 <file path=customXml/itemProps1.xml><?xml version="1.0" encoding="utf-8"?>
-<ds:datastoreItem xmlns:ds="http://schemas.openxmlformats.org/officeDocument/2006/customXml" ds:itemID="{667F561A-7859-4DCE-B812-BDBC83D46A08}">
+<ds:datastoreItem xmlns:ds="http://schemas.openxmlformats.org/officeDocument/2006/customXml" ds:itemID="{EA98CF55-110C-4028-9194-F296ADAD047C}">
   <ds:schemaRefs>
     <ds:schemaRef ds:uri="http://schemas.openxmlformats.org/officeDocument/2006/bibliography"/>
   </ds:schemaRefs>

</xml_diff>

<commit_message>
second and third question draft
</commit_message>
<xml_diff>
--- a/ATR_8016_11_Assignment_1.docx
+++ b/ATR_8016_11_Assignment_1.docx
@@ -28,7 +28,7 @@
             <o:lock v:ext="edit" aspectratio="t"/>
           </v:shapetype>
           <v:shape id="_x0000_i1025" type="#_x0000_t75" style="width:290.75pt;height:162pt">
-            <v:imagedata r:id="rId6" o:title="j"/>
+            <v:imagedata r:id="rId8" o:title="j"/>
           </v:shape>
         </w:pict>
       </w:r>
@@ -338,7 +338,7 @@
           <w:r>
             <w:fldChar w:fldCharType="separate"/>
           </w:r>
-          <w:hyperlink w:anchor="_Toc33825245" w:history="1">
+          <w:hyperlink w:anchor="_Toc33921899" w:history="1">
             <w:r>
               <w:rPr>
                 <w:rStyle w:val="Hyperlink"/>
@@ -366,7 +366,7 @@
                 <w:noProof/>
                 <w:webHidden/>
               </w:rPr>
-              <w:instrText xml:space="preserve"> PAGEREF _Toc33825245 \h </w:instrText>
+              <w:instrText xml:space="preserve"> PAGEREF _Toc33921899 \h </w:instrText>
             </w:r>
             <w:r>
               <w:rPr>
@@ -386,7 +386,76 @@
                 <w:noProof/>
                 <w:webHidden/>
               </w:rPr>
-              <w:t>3</w:t>
+              <w:t>1</w:t>
+            </w:r>
+            <w:r>
+              <w:rPr>
+                <w:noProof/>
+                <w:webHidden/>
+              </w:rPr>
+              <w:fldChar w:fldCharType="end"/>
+            </w:r>
+          </w:hyperlink>
+        </w:p>
+        <w:p>
+          <w:pPr>
+            <w:pStyle w:val="TOC2"/>
+            <w:tabs>
+              <w:tab w:val="right" w:leader="dot" w:pos="9350"/>
+            </w:tabs>
+            <w:rPr>
+              <w:noProof/>
+            </w:rPr>
+          </w:pPr>
+          <w:hyperlink w:anchor="_Toc33921900" w:history="1">
+            <w:r>
+              <w:rPr>
+                <w:rStyle w:val="Hyperlink"/>
+                <w:bCs/>
+                <w:noProof/>
+              </w:rPr>
+              <w:t>Evolution</w:t>
+            </w:r>
+            <w:r>
+              <w:rPr>
+                <w:noProof/>
+                <w:webHidden/>
+              </w:rPr>
+              <w:tab/>
+            </w:r>
+            <w:r>
+              <w:rPr>
+                <w:noProof/>
+                <w:webHidden/>
+              </w:rPr>
+              <w:fldChar w:fldCharType="begin"/>
+            </w:r>
+            <w:r>
+              <w:rPr>
+                <w:noProof/>
+                <w:webHidden/>
+              </w:rPr>
+              <w:instrText xml:space="preserve"> PAGEREF _Toc33921900 \h </w:instrText>
+            </w:r>
+            <w:r>
+              <w:rPr>
+                <w:noProof/>
+                <w:webHidden/>
+              </w:rPr>
+            </w:r>
+            <w:r>
+              <w:rPr>
+                <w:noProof/>
+                <w:webHidden/>
+              </w:rPr>
+              <w:fldChar w:fldCharType="separate"/>
+            </w:r>
+            <w:r>
+              <w:rPr>
+                <w:noProof/>
+                <w:webHidden/>
+              </w:rPr>
+              <w:t>1</w:t>
             </w:r>
             <w:r>
               <w:rPr>
@@ -407,7 +476,7 @@
               <w:noProof/>
             </w:rPr>
           </w:pPr>
-          <w:hyperlink w:anchor="_Toc33825246" w:history="1">
+          <w:hyperlink w:anchor="_Toc33921901" w:history="1">
             <w:r>
               <w:rPr>
                 <w:rStyle w:val="Hyperlink"/>
@@ -435,7 +504,7 @@
                 <w:noProof/>
                 <w:webHidden/>
               </w:rPr>
-              <w:instrText xml:space="preserve"> PAGEREF _Toc33825246 \h </w:instrText>
+              <w:instrText xml:space="preserve"> PAGEREF _Toc33921901 \h </w:instrText>
             </w:r>
             <w:r>
               <w:rPr>
@@ -476,14 +545,14 @@
               <w:noProof/>
             </w:rPr>
           </w:pPr>
-          <w:hyperlink w:anchor="_Toc33825247" w:history="1">
+          <w:hyperlink w:anchor="_Toc33921902" w:history="1">
             <w:r>
               <w:rPr>
                 <w:rStyle w:val="Hyperlink"/>
                 <w:rFonts w:ascii="Times New Roman" w:hAnsi="Times New Roman" w:cs="Times New Roman"/>
                 <w:noProof/>
               </w:rPr>
-              <w:t>What are the guidelines for evaluatin</w:t>
+              <w:t>What are the guidelines for evaluating the value of a website?</w:t>
             </w:r>
             <w:r>
               <w:rPr>
@@ -504,7 +573,7 @@
                 <w:noProof/>
                 <w:webHidden/>
               </w:rPr>
-              <w:instrText xml:space="preserve"> PAGEREF _Toc33825247 \h </w:instrText>
+              <w:instrText xml:space="preserve"> PAGEREF _Toc33921902 \h </w:instrText>
             </w:r>
             <w:r>
               <w:rPr>
@@ -545,82 +614,14 @@
               <w:noProof/>
             </w:rPr>
           </w:pPr>
-          <w:hyperlink w:anchor="_Toc33825248" w:history="1">
-            <w:r>
-              <w:rPr>
-                <w:rStyle w:val="Hyperlink"/>
-                <w:noProof/>
-              </w:rPr>
-              <w:t>References</w:t>
-            </w:r>
-            <w:r>
-              <w:rPr>
-                <w:noProof/>
-                <w:webHidden/>
-              </w:rPr>
-              <w:tab/>
-            </w:r>
-            <w:r>
-              <w:rPr>
-                <w:noProof/>
-                <w:webHidden/>
-              </w:rPr>
-              <w:fldChar w:fldCharType="begin"/>
-            </w:r>
-            <w:r>
-              <w:rPr>
-                <w:noProof/>
-                <w:webHidden/>
-              </w:rPr>
-              <w:instrText xml:space="preserve"> PAGEREF _Toc33825248 \h </w:instrText>
-            </w:r>
-            <w:r>
-              <w:rPr>
-                <w:noProof/>
-                <w:webHidden/>
-              </w:rPr>
-            </w:r>
-            <w:r>
-              <w:rPr>
-                <w:noProof/>
-                <w:webHidden/>
-              </w:rPr>
-              <w:fldChar w:fldCharType="separate"/>
-            </w:r>
-            <w:r>
-              <w:rPr>
-                <w:noProof/>
-                <w:webHidden/>
-              </w:rPr>
-              <w:t>6</w:t>
-            </w:r>
-            <w:r>
-              <w:rPr>
-                <w:noProof/>
-                <w:webHidden/>
-              </w:rPr>
-              <w:fldChar w:fldCharType="end"/>
-            </w:r>
-          </w:hyperlink>
-        </w:p>
-        <w:p>
-          <w:pPr>
-            <w:pStyle w:val="TOC1"/>
-            <w:tabs>
-              <w:tab w:val="right" w:leader="dot" w:pos="9350"/>
-            </w:tabs>
-            <w:rPr>
-              <w:noProof/>
-            </w:rPr>
-          </w:pPr>
-          <w:hyperlink w:anchor="_Toc33825249" w:history="1">
+          <w:hyperlink w:anchor="_Toc33921903" w:history="1">
             <w:r>
               <w:rPr>
                 <w:rStyle w:val="Hyperlink"/>
                 <w:rFonts w:ascii="Times New Roman" w:hAnsi="Times New Roman" w:cs="Times New Roman"/>
                 <w:noProof/>
               </w:rPr>
-              <w:t>g the value of a website?</w:t>
+              <w:t>References</w:t>
             </w:r>
             <w:r>
               <w:rPr>
@@ -641,7 +642,7 @@
                 <w:noProof/>
                 <w:webHidden/>
               </w:rPr>
-              <w:instrText xml:space="preserve"> PAGEREF _Toc33825249 \h </w:instrText>
+              <w:instrText xml:space="preserve"> PAGEREF _Toc33921903 \h </w:instrText>
             </w:r>
             <w:r>
               <w:rPr>
@@ -661,7 +662,7 @@
                 <w:noProof/>
                 <w:webHidden/>
               </w:rPr>
-              <w:t>7</w:t>
+              <w:t>6</w:t>
             </w:r>
             <w:r>
               <w:rPr>
@@ -691,6 +692,12 @@
           <w:sz w:val="28"/>
           <w:szCs w:val="28"/>
         </w:rPr>
+        <w:sectPr>
+          <w:pgSz w:w="12240" w:h="15840" w:code="1"/>
+          <w:pgMar w:top="1440" w:right="1440" w:bottom="1440" w:left="1440" w:header="708" w:footer="708" w:gutter="0"/>
+          <w:cols w:space="708"/>
+          <w:docGrid w:linePitch="360"/>
+        </w:sectPr>
       </w:pPr>
       <w:r>
         <w:rPr>
@@ -718,7 +725,8 @@
           <w:color w:val="auto"/>
         </w:rPr>
       </w:pPr>
-      <w:bookmarkStart w:id="0" w:name="_Toc33825245"/>
+      <w:bookmarkStart w:id="0" w:name="_Toc33921635"/>
+      <w:bookmarkStart w:id="1" w:name="_Toc33921899"/>
       <w:r>
         <w:rPr>
           <w:rFonts w:ascii="Times New Roman" w:hAnsi="Times New Roman" w:cs="Times New Roman"/>
@@ -727,6 +735,127 @@
         <w:t>History of Internet</w:t>
       </w:r>
       <w:bookmarkEnd w:id="0"/>
+      <w:bookmarkEnd w:id="1"/>
+    </w:p>
+    <w:p/>
+    <w:p>
+      <w:pPr>
+        <w:pStyle w:val="NormalWeb"/>
+        <w:spacing w:before="0" w:beforeAutospacing="0" w:after="0" w:afterAutospacing="0"/>
+        <w:rPr>
+          <w:color w:val="0E101A"/>
+        </w:rPr>
+      </w:pPr>
+      <w:r>
+        <w:rPr>
+          <w:color w:val="0E101A"/>
+        </w:rPr>
+        <w:t xml:space="preserve">long before the emergence of the technological advancements that we have today, many visionary and passionate scientists like Nikola Tesla, Paul </w:t>
+      </w:r>
+      <w:proofErr w:type="spellStart"/>
+      <w:r>
+        <w:rPr>
+          <w:color w:val="0E101A"/>
+        </w:rPr>
+        <w:t>Otlet</w:t>
+      </w:r>
+      <w:proofErr w:type="spellEnd"/>
+      <w:r>
+        <w:rPr>
+          <w:color w:val="0E101A"/>
+        </w:rPr>
+        <w:t xml:space="preserve"> and </w:t>
+      </w:r>
+      <w:proofErr w:type="spellStart"/>
+      <w:r>
+        <w:rPr>
+          <w:color w:val="0E101A"/>
+        </w:rPr>
+        <w:t>Vannevar</w:t>
+      </w:r>
+      <w:proofErr w:type="spellEnd"/>
+      <w:r>
+        <w:rPr>
+          <w:color w:val="0E101A"/>
+        </w:rPr>
+        <w:t xml:space="preserve"> envisioned the idea of easily a world that would interconnect and a huge amount of information from a certain network which we call today the internet But the real.</w:t>
+      </w:r>
+    </w:p>
+    <w:p>
+      <w:pPr>
+        <w:pStyle w:val="NormalWeb"/>
+        <w:spacing w:before="0" w:beforeAutospacing="0" w:after="0" w:afterAutospacing="0"/>
+        <w:rPr>
+          <w:color w:val="0E101A"/>
+        </w:rPr>
+      </w:pPr>
+    </w:p>
+    <w:p>
+      <w:pPr>
+        <w:pStyle w:val="NormalWeb"/>
+        <w:spacing w:before="0" w:beforeAutospacing="0" w:after="0" w:afterAutospacing="0"/>
+        <w:rPr>
+          <w:color w:val="0E101A"/>
+        </w:rPr>
+      </w:pPr>
+      <w:r>
+        <w:rPr>
+          <w:color w:val="0E101A"/>
+        </w:rPr>
+        <w:t xml:space="preserve">The practical emergence of the internet goes to the late 1950s and the early 1960s in the Semi-Automatic Ground Environment (SAGE) program as a military project whose main intentions were to regain the lead technology of the Soviet Union. J.C.R. </w:t>
+      </w:r>
+      <w:proofErr w:type="spellStart"/>
+      <w:r>
+        <w:rPr>
+          <w:color w:val="0E101A"/>
+        </w:rPr>
+        <w:t>Licklider</w:t>
+      </w:r>
+      <w:proofErr w:type="spellEnd"/>
+      <w:r>
+        <w:rPr>
+          <w:color w:val="0E101A"/>
+        </w:rPr>
+        <w:t xml:space="preserve"> who was the leader of this program had visions about an "Intergalactic Network".</w:t>
+      </w:r>
+    </w:p>
+    <w:p>
+      <w:pPr>
+        <w:pStyle w:val="NormalWeb"/>
+        <w:spacing w:before="0" w:beforeAutospacing="0" w:after="0" w:afterAutospacing="0"/>
+        <w:rPr>
+          <w:color w:val="0E101A"/>
+        </w:rPr>
+      </w:pPr>
+    </w:p>
+    <w:p>
+      <w:pPr>
+        <w:pStyle w:val="NormalWeb"/>
+        <w:spacing w:before="0" w:beforeAutospacing="0" w:after="0" w:afterAutospacing="0"/>
+        <w:rPr>
+          <w:color w:val="0E101A"/>
+        </w:rPr>
+      </w:pPr>
+      <w:r>
+        <w:rPr>
+          <w:color w:val="0E101A"/>
+        </w:rPr>
+        <w:t xml:space="preserve">Lawrence Roberts who was recruited by </w:t>
+      </w:r>
+      <w:proofErr w:type="spellStart"/>
+      <w:r>
+        <w:rPr>
+          <w:color w:val="0E101A"/>
+        </w:rPr>
+        <w:t>Licklider</w:t>
+      </w:r>
+      <w:proofErr w:type="spellEnd"/>
+      <w:r>
+        <w:rPr>
+          <w:color w:val="0E101A"/>
+        </w:rPr>
+        <w:t xml:space="preserve"> for a project which implemented a network had worked with the U.S. Air Force on a packet switching system as opposed to a circuit switching system. </w:t>
+      </w:r>
     </w:p>
     <w:p>
       <w:pPr>
@@ -741,196 +870,41 @@
         <w:rPr>
           <w:color w:val="0E101A"/>
         </w:rPr>
-        <w:t>long</w:t>
+        <w:t>which</w:t>
       </w:r>
       <w:proofErr w:type="gramEnd"/>
       <w:r>
         <w:rPr>
           <w:color w:val="0E101A"/>
         </w:rPr>
-        <w:t xml:space="preserve"> before the emergence of the technological advancements that we have today, many visionary and passionate scientists like Nikola Tesla, Paul </w:t>
+        <w:t xml:space="preserve"> led the foundations of the internet that we used today. </w:t>
+      </w:r>
+      <w:proofErr w:type="gramStart"/>
+      <w:r>
+        <w:rPr>
+          <w:color w:val="0E101A"/>
+        </w:rPr>
+        <w:t>after</w:t>
+      </w:r>
+      <w:proofErr w:type="gramEnd"/>
+      <w:r>
+        <w:rPr>
+          <w:color w:val="0E101A"/>
+        </w:rPr>
+        <w:t xml:space="preserve"> the success of made packet switching, in the year 1969, both </w:t>
       </w:r>
       <w:proofErr w:type="spellStart"/>
       <w:r>
         <w:rPr>
           <w:color w:val="0E101A"/>
         </w:rPr>
-        <w:t>Otlet</w:t>
+        <w:t>Licklider</w:t>
       </w:r>
       <w:proofErr w:type="spellEnd"/>
       <w:r>
         <w:rPr>
           <w:color w:val="0E101A"/>
         </w:rPr>
-        <w:t xml:space="preserve"> and </w:t>
-      </w:r>
-      <w:proofErr w:type="spellStart"/>
-      <w:r>
-        <w:rPr>
-          <w:color w:val="0E101A"/>
-        </w:rPr>
-        <w:t>Vannevar</w:t>
-      </w:r>
-      <w:proofErr w:type="spellEnd"/>
-      <w:r>
-        <w:rPr>
-          <w:color w:val="0E101A"/>
-        </w:rPr>
-        <w:t xml:space="preserve"> envisioned the idea of easily a world that would interconnect and a huge amount of information from a certain network which we call today the </w:t>
-      </w:r>
-      <w:proofErr w:type="spellStart"/>
-      <w:r>
-        <w:rPr>
-          <w:color w:val="0E101A"/>
-        </w:rPr>
-        <w:t>internetBut</w:t>
-      </w:r>
-      <w:proofErr w:type="spellEnd"/>
-      <w:r>
-        <w:rPr>
-          <w:color w:val="0E101A"/>
-        </w:rPr>
-        <w:t xml:space="preserve"> the real.</w:t>
-      </w:r>
-    </w:p>
-    <w:p>
-      <w:pPr>
-        <w:pStyle w:val="NormalWeb"/>
-        <w:spacing w:before="0" w:beforeAutospacing="0" w:after="0" w:afterAutospacing="0"/>
-        <w:rPr>
-          <w:color w:val="0E101A"/>
-        </w:rPr>
-      </w:pPr>
-    </w:p>
-    <w:p>
-      <w:pPr>
-        <w:pStyle w:val="NormalWeb"/>
-        <w:spacing w:before="0" w:beforeAutospacing="0" w:after="0" w:afterAutospacing="0"/>
-        <w:rPr>
-          <w:color w:val="0E101A"/>
-        </w:rPr>
-      </w:pPr>
-      <w:r>
-        <w:rPr>
-          <w:color w:val="0E101A"/>
-        </w:rPr>
-        <w:t xml:space="preserve">The practical emergence of the internet goes to the late 1950s and the early 1960s in the Semi-Automatic Ground </w:t>
-      </w:r>
-      <w:proofErr w:type="gramStart"/>
-      <w:r>
-        <w:rPr>
-          <w:color w:val="0E101A"/>
-        </w:rPr>
-        <w:t>Environment(</w:t>
-      </w:r>
-      <w:proofErr w:type="gramEnd"/>
-      <w:r>
-        <w:rPr>
-          <w:color w:val="0E101A"/>
-        </w:rPr>
-        <w:t xml:space="preserve">SAGE) program as a military project whose main intentions were to regain the lead technology of the soviet union. J.C.R. </w:t>
-      </w:r>
-      <w:proofErr w:type="spellStart"/>
-      <w:r>
-        <w:rPr>
-          <w:color w:val="0E101A"/>
-        </w:rPr>
-        <w:t>Licklider</w:t>
-      </w:r>
-      <w:proofErr w:type="spellEnd"/>
-      <w:r>
-        <w:rPr>
-          <w:color w:val="0E101A"/>
-        </w:rPr>
-        <w:t xml:space="preserve"> who was the leader of this program had visions about an "Intergalactic Network".</w:t>
-      </w:r>
-    </w:p>
-    <w:p>
-      <w:pPr>
-        <w:pStyle w:val="NormalWeb"/>
-        <w:spacing w:before="0" w:beforeAutospacing="0" w:after="0" w:afterAutospacing="0"/>
-        <w:rPr>
-          <w:color w:val="0E101A"/>
-        </w:rPr>
-      </w:pPr>
-    </w:p>
-    <w:p>
-      <w:pPr>
-        <w:pStyle w:val="NormalWeb"/>
-        <w:spacing w:before="0" w:beforeAutospacing="0" w:after="0" w:afterAutospacing="0"/>
-        <w:rPr>
-          <w:color w:val="0E101A"/>
-        </w:rPr>
-      </w:pPr>
-      <w:r>
-        <w:rPr>
-          <w:color w:val="0E101A"/>
-        </w:rPr>
-        <w:t xml:space="preserve">Lawrence Roberts who was recruited by </w:t>
-      </w:r>
-      <w:proofErr w:type="spellStart"/>
-      <w:r>
-        <w:rPr>
-          <w:color w:val="0E101A"/>
-        </w:rPr>
-        <w:t>Licklider</w:t>
-      </w:r>
-      <w:proofErr w:type="spellEnd"/>
-      <w:r>
-        <w:rPr>
-          <w:color w:val="0E101A"/>
-        </w:rPr>
-        <w:t xml:space="preserve"> for a project which implemented a network had worked with the U.S. Air Force on a packet switching system as opposed to a circuit switching system. </w:t>
-      </w:r>
-    </w:p>
-    <w:p>
-      <w:pPr>
-        <w:pStyle w:val="NormalWeb"/>
-        <w:spacing w:before="0" w:beforeAutospacing="0" w:after="0" w:afterAutospacing="0"/>
-        <w:rPr>
-          <w:color w:val="0E101A"/>
-        </w:rPr>
-      </w:pPr>
-      <w:proofErr w:type="gramStart"/>
-      <w:r>
-        <w:rPr>
-          <w:color w:val="0E101A"/>
-        </w:rPr>
-        <w:t>which</w:t>
-      </w:r>
-      <w:proofErr w:type="gramEnd"/>
-      <w:r>
-        <w:rPr>
-          <w:color w:val="0E101A"/>
-        </w:rPr>
-        <w:t xml:space="preserve"> led the foundations of the internet that we used today. </w:t>
-      </w:r>
-      <w:proofErr w:type="gramStart"/>
-      <w:r>
-        <w:rPr>
-          <w:color w:val="0E101A"/>
-        </w:rPr>
-        <w:t>after</w:t>
-      </w:r>
-      <w:proofErr w:type="gramEnd"/>
-      <w:r>
-        <w:rPr>
-          <w:color w:val="0E101A"/>
-        </w:rPr>
-        <w:t xml:space="preserve"> the success of made packet switching, in the year 1969, both </w:t>
-      </w:r>
-      <w:proofErr w:type="spellStart"/>
-      <w:r>
-        <w:rPr>
-          <w:color w:val="0E101A"/>
-        </w:rPr>
-        <w:t>Licklider</w:t>
-      </w:r>
-      <w:proofErr w:type="spellEnd"/>
-      <w:r>
-        <w:rPr>
-          <w:color w:val="0E101A"/>
-        </w:rPr>
         <w:t xml:space="preserve"> and Roberts interconnected the first two nodes between the University of California, Los Angeles (</w:t>
       </w:r>
       <w:r>
@@ -945,67 +919,6 @@
           <w:color w:val="0E101A"/>
         </w:rPr>
         <w:t>) and Stanford Research Institute (SRI) at Menlo Park, California. Which led to the emergence of the world's first wide-area packet-switching network with distributed control and the first network to implement the TCP/IP protocol suite called the Advanced Research Projects Agency Network (ARPANET).</w:t>
-      </w:r>
-    </w:p>
-    <w:p>
-      <w:pPr>
-        <w:pStyle w:val="NormalWeb"/>
-        <w:spacing w:before="0" w:beforeAutospacing="0" w:after="0" w:afterAutospacing="0"/>
-        <w:rPr>
-          <w:color w:val="0E101A"/>
-        </w:rPr>
-      </w:pPr>
-    </w:p>
-    <w:p>
-      <w:pPr>
-        <w:pStyle w:val="NormalWeb"/>
-        <w:spacing w:before="0" w:beforeAutospacing="0" w:after="0" w:afterAutospacing="0"/>
-        <w:rPr>
-          <w:color w:val="0E101A"/>
-        </w:rPr>
-      </w:pPr>
-      <w:r>
-        <w:rPr>
-          <w:color w:val="0E101A"/>
-        </w:rPr>
-        <w:t xml:space="preserve">Transmission Control </w:t>
-      </w:r>
-      <w:proofErr w:type="gramStart"/>
-      <w:r>
-        <w:rPr>
-          <w:color w:val="0E101A"/>
-        </w:rPr>
-        <w:t>Protocol(</w:t>
-      </w:r>
-      <w:proofErr w:type="gramEnd"/>
-      <w:r>
-        <w:rPr>
-          <w:color w:val="0E101A"/>
-        </w:rPr>
-        <w:t>TCP)/Internet Protocol(IP):</w:t>
-      </w:r>
-    </w:p>
-    <w:p>
-      <w:pPr>
-        <w:pStyle w:val="NormalWeb"/>
-        <w:spacing w:before="0" w:beforeAutospacing="0" w:after="0" w:afterAutospacing="0"/>
-        <w:rPr>
-          <w:color w:val="0E101A"/>
-        </w:rPr>
-      </w:pPr>
-      <w:proofErr w:type="gramStart"/>
-      <w:r>
-        <w:rPr>
-          <w:color w:val="0E101A"/>
-        </w:rPr>
-        <w:t>is</w:t>
-      </w:r>
-      <w:proofErr w:type="gramEnd"/>
-      <w:r>
-        <w:rPr>
-          <w:color w:val="0E101A"/>
-        </w:rPr>
-        <w:t xml:space="preserve"> a set </w:t>
       </w:r>
     </w:p>
     <w:p>
@@ -1013,28 +926,33 @@
         <w:pStyle w:val="Heading2"/>
         <w:spacing w:before="0"/>
         <w:rPr>
-          <w:color w:val="0E101A"/>
-        </w:rPr>
-      </w:pPr>
-      <w:proofErr w:type="gramStart"/>
-      <w:r>
-        <w:rPr>
           <w:b/>
           <w:bCs/>
           <w:color w:val="0E101A"/>
         </w:rPr>
-        <w:t>evolution</w:t>
-      </w:r>
-      <w:proofErr w:type="gramEnd"/>
-    </w:p>
-    <w:p>
-      <w:pPr>
-        <w:pStyle w:val="NormalWeb"/>
-        <w:spacing w:before="0" w:beforeAutospacing="0" w:after="0" w:afterAutospacing="0"/>
-        <w:rPr>
-          <w:color w:val="0E101A"/>
-        </w:rPr>
-      </w:pPr>
+      </w:pPr>
+    </w:p>
+    <w:p>
+      <w:pPr>
+        <w:pStyle w:val="Heading2"/>
+        <w:spacing w:before="0"/>
+        <w:rPr>
+          <w:color w:val="0E101A"/>
+        </w:rPr>
+      </w:pPr>
+      <w:bookmarkStart w:id="2" w:name="_Toc33921636"/>
+      <w:bookmarkStart w:id="3" w:name="_Toc33921900"/>
+      <w:r>
+        <w:rPr>
+          <w:bCs/>
+          <w:color w:val="0E101A"/>
+        </w:rPr>
+        <w:t>Evolution</w:t>
+      </w:r>
+      <w:bookmarkStart w:id="4" w:name="_GoBack"/>
+      <w:bookmarkEnd w:id="2"/>
+      <w:bookmarkEnd w:id="3"/>
+      <w:bookmarkEnd w:id="4"/>
     </w:p>
     <w:p>
       <w:pPr>
@@ -1055,6 +973,8 @@
       <w:pPr>
         <w:pStyle w:val="NormalWeb"/>
         <w:spacing w:before="0" w:beforeAutospacing="0" w:after="0" w:afterAutospacing="0"/>
+        <w:ind w:firstLine="720"/>
+        <w:jc w:val="both"/>
         <w:rPr>
           <w:color w:val="0E101A"/>
         </w:rPr>
@@ -1070,15 +990,17 @@
       <w:pPr>
         <w:pStyle w:val="NormalWeb"/>
         <w:spacing w:before="0" w:beforeAutospacing="0" w:after="0" w:afterAutospacing="0"/>
-        <w:rPr>
-          <w:color w:val="0E101A"/>
-        </w:rPr>
-      </w:pPr>
-      <w:r>
-        <w:rPr>
-          <w:color w:val="0E101A"/>
-        </w:rPr>
-        <w:t>-UCLA student Charley Kline attempts to transmit the text “login” to a computer at the Stanford Research Institute </w:t>
+        <w:ind w:left="720"/>
+        <w:jc w:val="both"/>
+        <w:rPr>
+          <w:color w:val="0E101A"/>
+        </w:rPr>
+      </w:pPr>
+      <w:r>
+        <w:rPr>
+          <w:color w:val="0E101A"/>
+        </w:rPr>
+        <w:t xml:space="preserve"> -UCLA student Charley Kline attempts to transmit the text “login” to a computer at the Stanford Research Institute </w:t>
       </w:r>
       <w:r>
         <w:rPr>
@@ -1172,28 +1094,19 @@
         <w:t> “lo”</w:t>
       </w:r>
     </w:p>
-    <w:p>
-      <w:pPr>
-        <w:pStyle w:val="Heading3"/>
-        <w:spacing w:before="0"/>
-        <w:rPr>
-          <w:color w:val="0E101A"/>
-        </w:rPr>
-      </w:pPr>
-      <w:r>
-        <w:rPr>
-          <w:color w:val="0E101A"/>
-        </w:rPr>
-        <w:t>1970: Arpanet network</w:t>
-      </w:r>
-    </w:p>
-    <w:p>
-      <w:pPr>
-        <w:pStyle w:val="NormalWeb"/>
-        <w:spacing w:before="0" w:beforeAutospacing="0" w:after="0" w:afterAutospacing="0"/>
-        <w:rPr>
-          <w:color w:val="0E101A"/>
-        </w:rPr>
+    <w:p/>
+    <w:p>
+      <w:r>
+        <w:t>1970:</w:t>
+      </w:r>
+      <w:r>
+        <w:tab/>
+      </w:r>
+    </w:p>
+    <w:p>
+      <w:pPr>
+        <w:ind w:left="720"/>
+        <w:jc w:val="both"/>
       </w:pPr>
       <w:r>
         <w:rPr>
@@ -1230,52 +1143,43 @@
       <w:pPr>
         <w:pStyle w:val="NormalWeb"/>
         <w:spacing w:before="0" w:beforeAutospacing="0" w:after="0" w:afterAutospacing="0"/>
-        <w:rPr>
-          <w:color w:val="0E101A"/>
-        </w:rPr>
-      </w:pPr>
-      <w:r>
-        <w:rPr>
-          <w:color w:val="0E101A"/>
-        </w:rPr>
-        <w:t> -Email was first developed in 1971 by Ray Tomlinson, who also made the decision to use the “@” symbol to separate the user name from the computer name (which later on became the domain name).</w:t>
-      </w:r>
-    </w:p>
-    <w:p>
-      <w:pPr>
-        <w:pStyle w:val="Heading3"/>
-        <w:spacing w:before="0"/>
-        <w:rPr>
-          <w:color w:val="0E101A"/>
-        </w:rPr>
-      </w:pPr>
-      <w:r>
-        <w:rPr>
-          <w:color w:val="0E101A"/>
-        </w:rPr>
-        <w:t>1972: CYCLADES</w:t>
-      </w:r>
-    </w:p>
-    <w:p>
-      <w:pPr>
-        <w:pStyle w:val="NormalWeb"/>
-        <w:spacing w:before="0" w:beforeAutospacing="0" w:after="0" w:afterAutospacing="0"/>
-        <w:rPr>
-          <w:color w:val="0E101A"/>
-        </w:rPr>
-      </w:pPr>
-      <w:r>
-        <w:rPr>
-          <w:color w:val="0E101A"/>
-        </w:rPr>
+        <w:ind w:left="720"/>
+        <w:jc w:val="both"/>
+        <w:rPr>
+          <w:color w:val="0E101A"/>
+        </w:rPr>
+      </w:pPr>
+      <w:r>
+        <w:rPr>
+          <w:color w:val="0E101A"/>
+        </w:rPr>
+        <w:t>Email was first developed in 1971 by Ray Tomlinson, who also made the decision to use the “@” symbol to separate the user name from the computer name (which later on became the domain name).</w:t>
+      </w:r>
+    </w:p>
+    <w:p>
+      <w:r>
+        <w:t xml:space="preserve">1972: </w:t>
+      </w:r>
+    </w:p>
+    <w:p>
+      <w:pPr>
+        <w:ind w:left="720"/>
+        <w:jc w:val="both"/>
+        <w:rPr>
+          <w:color w:val="0E101A"/>
+        </w:rPr>
+      </w:pPr>
+      <w:r>
+        <w:rPr>
+          <w:color w:val="0E101A"/>
+        </w:rPr>
+        <w:lastRenderedPageBreak/>
         <w:t>France began its own Arpanet-like project in 1972, called </w:t>
       </w:r>
-      <w:hyperlink r:id="rId7" w:tgtFrame="_blank" w:history="1">
+      <w:hyperlink r:id="rId9" w:tgtFrame="_blank" w:history="1">
         <w:r>
           <w:rPr>
             <w:rStyle w:val="Hyperlink"/>
-            <w:color w:val="auto"/>
-            <w:u w:val="none"/>
           </w:rPr>
           <w:t>CYCLADES</w:t>
         </w:r>
@@ -1321,24 +1225,19 @@
         <w:rPr>
           <w:color w:val="0E101A"/>
         </w:rPr>
-        <w:lastRenderedPageBreak/>
-        <w:t>1974</w:t>
-      </w:r>
-    </w:p>
-    <w:p>
-      <w:pPr>
-        <w:pStyle w:val="NormalWeb"/>
-        <w:spacing w:before="0" w:beforeAutospacing="0" w:after="0" w:afterAutospacing="0"/>
-        <w:rPr>
-          <w:color w:val="0E101A"/>
-        </w:rPr>
-      </w:pPr>
-      <w:r>
-        <w:rPr>
-          <w:color w:val="0E101A"/>
-        </w:rPr>
-        <w:t> </w:t>
-      </w:r>
+        <w:t>1974:</w:t>
+      </w:r>
+    </w:p>
+    <w:p>
+      <w:pPr>
+        <w:pStyle w:val="NormalWeb"/>
+        <w:spacing w:before="0" w:beforeAutospacing="0" w:after="0" w:afterAutospacing="0"/>
+        <w:ind w:left="720"/>
+        <w:jc w:val="both"/>
+        <w:rPr>
+          <w:color w:val="0E101A"/>
+        </w:rPr>
+      </w:pPr>
       <w:proofErr w:type="gramStart"/>
       <w:r>
         <w:rPr>
@@ -1378,33 +1277,242 @@
       </w:pPr>
     </w:p>
     <w:p>
-      <w:pPr>
-        <w:pStyle w:val="Heading3"/>
-        <w:spacing w:before="0"/>
-        <w:rPr>
-          <w:color w:val="0E101A"/>
-        </w:rPr>
-      </w:pPr>
-      <w:r>
-        <w:rPr>
-          <w:color w:val="0E101A"/>
-        </w:rPr>
-        <w:t>1977: The PC modem</w:t>
-      </w:r>
-    </w:p>
-    <w:p>
-      <w:pPr>
-        <w:pStyle w:val="NormalWeb"/>
-        <w:spacing w:before="0" w:beforeAutospacing="0" w:after="0" w:afterAutospacing="0"/>
-        <w:rPr>
-          <w:color w:val="0E101A"/>
-        </w:rPr>
-      </w:pPr>
+      <w:r>
+        <w:t xml:space="preserve">1977: </w:t>
+      </w:r>
+    </w:p>
+    <w:p>
+      <w:pPr>
+        <w:ind w:left="720"/>
+        <w:jc w:val="both"/>
+        <w:rPr>
+          <w:b/>
+          <w:color w:val="0E101A"/>
+        </w:rPr>
+      </w:pPr>
+      <w:r>
+        <w:rPr>
+          <w:color w:val="0E101A"/>
+        </w:rPr>
+        <w:t xml:space="preserve">The first PC modem, developed by Dennis Hayes and Dale </w:t>
+      </w:r>
+      <w:proofErr w:type="spellStart"/>
+      <w:r>
+        <w:rPr>
+          <w:color w:val="0E101A"/>
+        </w:rPr>
+        <w:t>Heatherington</w:t>
+      </w:r>
+      <w:proofErr w:type="spellEnd"/>
+      <w:r>
+        <w:rPr>
+          <w:color w:val="0E101A"/>
+        </w:rPr>
+        <w:t>, was introduced and initially </w:t>
+      </w:r>
+      <w:r>
+        <w:rPr>
+          <w:rStyle w:val="Strong"/>
+          <w:color w:val="0E101A"/>
+        </w:rPr>
+        <w:t>sold to computer hobbyists</w:t>
+      </w:r>
+      <w:r>
+        <w:rPr>
+          <w:b/>
+          <w:color w:val="0E101A"/>
+        </w:rPr>
+        <w:t>.</w:t>
+      </w:r>
+    </w:p>
+    <w:p>
+      <w:pPr>
+        <w:pStyle w:val="NormalWeb"/>
+        <w:spacing w:before="0" w:beforeAutospacing="0" w:after="0" w:afterAutospacing="0"/>
+        <w:rPr>
+          <w:color w:val="0E101A"/>
+        </w:rPr>
+      </w:pPr>
+    </w:p>
+    <w:p>
+      <w:pPr>
+        <w:pStyle w:val="NormalWeb"/>
+        <w:spacing w:before="0" w:beforeAutospacing="0" w:after="0" w:afterAutospacing="0"/>
+        <w:rPr>
+          <w:color w:val="0E101A"/>
+        </w:rPr>
+      </w:pPr>
+      <w:r>
+        <w:rPr>
+          <w:color w:val="0E101A"/>
+        </w:rPr>
+        <w:t>1978:</w:t>
+      </w:r>
+    </w:p>
+    <w:p>
+      <w:pPr>
+        <w:pStyle w:val="NormalWeb"/>
+        <w:spacing w:before="0" w:beforeAutospacing="0" w:after="0" w:afterAutospacing="0"/>
+        <w:ind w:left="720"/>
+        <w:jc w:val="both"/>
+        <w:rPr>
+          <w:color w:val="0E101A"/>
+        </w:rPr>
+      </w:pPr>
+      <w:r>
+        <w:rPr>
+          <w:color w:val="0E101A"/>
+        </w:rPr>
+        <w:t>Is also the year that brought the first </w:t>
+      </w:r>
+      <w:r>
+        <w:rPr>
+          <w:rStyle w:val="Strong"/>
+          <w:color w:val="0E101A"/>
+        </w:rPr>
+        <w:t>unsolicited commercial email message</w:t>
+      </w:r>
+      <w:r>
+        <w:rPr>
+          <w:color w:val="0E101A"/>
+        </w:rPr>
+        <w:t> (later known as </w:t>
+      </w:r>
+      <w:r>
+        <w:rPr>
+          <w:rStyle w:val="Strong"/>
+          <w:color w:val="0E101A"/>
+        </w:rPr>
+        <w:t>spam</w:t>
+      </w:r>
+      <w:r>
+        <w:rPr>
+          <w:color w:val="0E101A"/>
+        </w:rPr>
+        <w:t xml:space="preserve">), sent out to 600 California Arpanet users by Gary </w:t>
+      </w:r>
+      <w:proofErr w:type="spellStart"/>
+      <w:r>
+        <w:rPr>
+          <w:color w:val="0E101A"/>
+        </w:rPr>
+        <w:t>Thuerk</w:t>
+      </w:r>
+      <w:proofErr w:type="spellEnd"/>
+      <w:r>
+        <w:rPr>
+          <w:color w:val="0E101A"/>
+        </w:rPr>
+        <w:t>.</w:t>
+      </w:r>
+    </w:p>
+    <w:p>
+      <w:pPr>
+        <w:pStyle w:val="NormalWeb"/>
+        <w:spacing w:before="0" w:beforeAutospacing="0" w:after="0" w:afterAutospacing="0"/>
+        <w:rPr>
+          <w:color w:val="0E101A"/>
+        </w:rPr>
+      </w:pPr>
+    </w:p>
+    <w:p>
+      <w:pPr>
+        <w:pStyle w:val="NormalWeb"/>
+        <w:spacing w:before="0" w:beforeAutospacing="0" w:after="0" w:afterAutospacing="0"/>
+        <w:rPr>
+          <w:color w:val="0E101A"/>
+        </w:rPr>
+      </w:pPr>
+      <w:r>
+        <w:rPr>
+          <w:color w:val="0E101A"/>
+        </w:rPr>
+        <w:t>1983:</w:t>
+      </w:r>
+    </w:p>
+    <w:p>
+      <w:pPr>
+        <w:pStyle w:val="NormalWeb"/>
+        <w:spacing w:before="0" w:beforeAutospacing="0" w:after="0" w:afterAutospacing="0"/>
+        <w:ind w:left="720"/>
+        <w:jc w:val="both"/>
+        <w:rPr>
+          <w:color w:val="0E101A"/>
+        </w:rPr>
+      </w:pPr>
+      <w:r>
+        <w:rPr>
+          <w:color w:val="0E101A"/>
+        </w:rPr>
+        <w:t xml:space="preserve"> </w:t>
+      </w:r>
       <w:proofErr w:type="gramStart"/>
       <w:r>
         <w:rPr>
           <w:color w:val="0E101A"/>
         </w:rPr>
+        <w:t>was</w:t>
+      </w:r>
+      <w:proofErr w:type="gramEnd"/>
+      <w:r>
+        <w:rPr>
+          <w:color w:val="0E101A"/>
+        </w:rPr>
+        <w:t xml:space="preserve"> the deadline for Arpanet computers to </w:t>
+      </w:r>
+      <w:r>
+        <w:rPr>
+          <w:rStyle w:val="Strong"/>
+          <w:color w:val="0E101A"/>
+        </w:rPr>
+        <w:t>switch over to the TCP/IP protocols</w:t>
+      </w:r>
+      <w:r>
+        <w:rPr>
+          <w:color w:val="0E101A"/>
+        </w:rPr>
+        <w:t> developed by Vinton Cerf. A few hundred computers were affected by the switch. The name server was also developed in ’83.</w:t>
+      </w:r>
+    </w:p>
+    <w:p>
+      <w:pPr>
+        <w:pStyle w:val="NormalWeb"/>
+        <w:spacing w:before="0" w:beforeAutospacing="0" w:after="0" w:afterAutospacing="0"/>
+        <w:rPr>
+          <w:color w:val="0E101A"/>
+        </w:rPr>
+      </w:pPr>
+    </w:p>
+    <w:p>
+      <w:pPr>
+        <w:pStyle w:val="NormalWeb"/>
+        <w:spacing w:before="0" w:beforeAutospacing="0" w:after="0" w:afterAutospacing="0"/>
+        <w:rPr>
+          <w:color w:val="0E101A"/>
+        </w:rPr>
+      </w:pPr>
+      <w:r>
+        <w:rPr>
+          <w:color w:val="0E101A"/>
+        </w:rPr>
+        <w:t>1984:</w:t>
+      </w:r>
+    </w:p>
+    <w:p>
+      <w:pPr>
+        <w:pStyle w:val="NormalWeb"/>
+        <w:spacing w:before="0" w:beforeAutospacing="0" w:after="0" w:afterAutospacing="0"/>
+        <w:ind w:left="720"/>
+        <w:jc w:val="both"/>
+        <w:rPr>
+          <w:color w:val="0E101A"/>
+        </w:rPr>
+      </w:pPr>
+      <w:proofErr w:type="gramStart"/>
+      <w:r>
+        <w:rPr>
+          <w:color w:val="0E101A"/>
+        </w:rPr>
         <w:t>the</w:t>
       </w:r>
       <w:proofErr w:type="gramEnd"/>
@@ -1412,389 +1520,175 @@
         <w:rPr>
           <w:color w:val="0E101A"/>
         </w:rPr>
-        <w:t xml:space="preserve"> first PC modem, developed by Dennis Hayes and Dale </w:t>
+        <w:t xml:space="preserve"> domain name system was created in 1984 along with the first Domain Name Servers (DNS). The domain name system was important in that it made </w:t>
+      </w:r>
+      <w:r>
+        <w:rPr>
+          <w:rStyle w:val="Strong"/>
+          <w:color w:val="0E101A"/>
+        </w:rPr>
+        <w:t>addresses on the Internet more human-friendly</w:t>
+      </w:r>
+      <w:r>
+        <w:rPr>
+          <w:color w:val="0E101A"/>
+        </w:rPr>
+        <w:t> compared to its numerical IP address counterparts.</w:t>
+      </w:r>
+    </w:p>
+    <w:p>
+      <w:pPr>
+        <w:pStyle w:val="NormalWeb"/>
+        <w:spacing w:before="0" w:beforeAutospacing="0" w:after="0" w:afterAutospacing="0"/>
+        <w:rPr>
+          <w:color w:val="0E101A"/>
+        </w:rPr>
+      </w:pPr>
+    </w:p>
+    <w:p>
+      <w:pPr>
+        <w:jc w:val="both"/>
+      </w:pPr>
+      <w:r>
+        <w:t xml:space="preserve">1988: </w:t>
+      </w:r>
+    </w:p>
+    <w:p>
+      <w:pPr>
+        <w:ind w:left="720"/>
+        <w:jc w:val="both"/>
+        <w:rPr>
+          <w:color w:val="0E101A"/>
+        </w:rPr>
+      </w:pPr>
+      <w:r>
+        <w:rPr>
+          <w:color w:val="0E101A"/>
+        </w:rPr>
+        <w:t>One of the first major Internet worms was released in 1988. Referred to as “The Morris Worm”, it was written by Robert Tappan Morris and caused </w:t>
+      </w:r>
+      <w:r>
+        <w:rPr>
+          <w:rStyle w:val="Strong"/>
+          <w:color w:val="0E101A"/>
+        </w:rPr>
+        <w:t>major interruptions</w:t>
+      </w:r>
+      <w:r>
+        <w:rPr>
+          <w:color w:val="0E101A"/>
+        </w:rPr>
+        <w:t> across large parts of the Internet.</w:t>
+      </w:r>
+    </w:p>
+    <w:p>
+      <w:pPr>
+        <w:pStyle w:val="NormalWeb"/>
+        <w:spacing w:before="0" w:beforeAutospacing="0" w:after="0" w:afterAutospacing="0"/>
+        <w:rPr>
+          <w:color w:val="0E101A"/>
+        </w:rPr>
+      </w:pPr>
+    </w:p>
+    <w:p>
+      <w:pPr>
+        <w:pStyle w:val="NormalWeb"/>
+        <w:spacing w:before="0" w:beforeAutospacing="0" w:after="0" w:afterAutospacing="0"/>
+        <w:rPr>
+          <w:color w:val="0E101A"/>
+        </w:rPr>
+      </w:pPr>
+      <w:r>
+        <w:rPr>
+          <w:color w:val="0E101A"/>
+        </w:rPr>
+        <w:t>1989:</w:t>
+      </w:r>
+    </w:p>
+    <w:p>
+      <w:pPr>
+        <w:pStyle w:val="NormalWeb"/>
+        <w:spacing w:before="0" w:beforeAutospacing="0" w:after="0" w:afterAutospacing="0"/>
+        <w:ind w:left="720"/>
+        <w:jc w:val="both"/>
+        <w:rPr>
+          <w:color w:val="0E101A"/>
+        </w:rPr>
+      </w:pPr>
+      <w:r>
+        <w:rPr>
+          <w:color w:val="0E101A"/>
+        </w:rPr>
+        <w:t xml:space="preserve"> Also brought about the proposal for the World Wide Web, written by Tim Berners-Lee. It was originally published in the March issue of </w:t>
       </w:r>
       <w:proofErr w:type="spellStart"/>
       <w:r>
         <w:rPr>
           <w:color w:val="0E101A"/>
         </w:rPr>
-        <w:t>Heatherington</w:t>
+        <w:t>MacWorld</w:t>
       </w:r>
       <w:proofErr w:type="spellEnd"/>
       <w:r>
         <w:rPr>
           <w:color w:val="0E101A"/>
         </w:rPr>
-        <w:t>, was introduced and initially </w:t>
+        <w:t xml:space="preserve"> and then redistributed in May 1990. It was written to persuade CERN that a global hypertext system was in CERN’s best interest. It was </w:t>
       </w:r>
       <w:r>
         <w:rPr>
           <w:rStyle w:val="Strong"/>
           <w:color w:val="0E101A"/>
         </w:rPr>
-        <w:t>sold to computer hobbyists</w:t>
-      </w:r>
-      <w:r>
-        <w:rPr>
-          <w:color w:val="0E101A"/>
-        </w:rPr>
-        <w:t>.</w:t>
-      </w:r>
-    </w:p>
-    <w:p>
-      <w:pPr>
-        <w:pStyle w:val="NormalWeb"/>
-        <w:spacing w:before="0" w:beforeAutospacing="0" w:after="0" w:afterAutospacing="0"/>
-        <w:rPr>
-          <w:color w:val="0E101A"/>
-        </w:rPr>
-      </w:pPr>
-    </w:p>
-    <w:p>
-      <w:pPr>
-        <w:pStyle w:val="NormalWeb"/>
-        <w:spacing w:before="0" w:beforeAutospacing="0" w:after="0" w:afterAutospacing="0"/>
-        <w:rPr>
-          <w:color w:val="0E101A"/>
-        </w:rPr>
-      </w:pPr>
-      <w:r>
-        <w:rPr>
-          <w:color w:val="0E101A"/>
-        </w:rPr>
-        <w:t xml:space="preserve">1978 </w:t>
-      </w:r>
-      <w:proofErr w:type="gramStart"/>
-      <w:r>
-        <w:rPr>
-          <w:color w:val="0E101A"/>
-        </w:rPr>
-        <w:t>-</w:t>
-      </w:r>
-      <w:r>
-        <w:rPr>
-          <w:color w:val="0E101A"/>
-        </w:rPr>
-        <w:t xml:space="preserve"> </w:t>
-      </w:r>
-      <w:r>
-        <w:rPr>
-          <w:color w:val="0E101A"/>
-        </w:rPr>
-        <w:t> is</w:t>
-      </w:r>
-      <w:proofErr w:type="gramEnd"/>
-      <w:r>
-        <w:rPr>
-          <w:color w:val="0E101A"/>
-        </w:rPr>
-        <w:t xml:space="preserve"> also the year that brought the first </w:t>
-      </w:r>
-      <w:r>
-        <w:rPr>
-          <w:rStyle w:val="Strong"/>
-          <w:color w:val="0E101A"/>
-        </w:rPr>
-        <w:t>unsolicited commercial email message</w:t>
-      </w:r>
-      <w:r>
-        <w:rPr>
-          <w:color w:val="0E101A"/>
-        </w:rPr>
-        <w:t> (later known as </w:t>
-      </w:r>
-      <w:r>
-        <w:rPr>
-          <w:rStyle w:val="Strong"/>
-          <w:color w:val="0E101A"/>
-        </w:rPr>
-        <w:t>spam</w:t>
-      </w:r>
-      <w:r>
-        <w:rPr>
-          <w:color w:val="0E101A"/>
-        </w:rPr>
-        <w:t xml:space="preserve">), sent out to 600 California Arpanet users by Gary </w:t>
-      </w:r>
-      <w:proofErr w:type="spellStart"/>
-      <w:r>
-        <w:rPr>
-          <w:color w:val="0E101A"/>
-        </w:rPr>
-        <w:t>Thuerk</w:t>
-      </w:r>
-      <w:proofErr w:type="spellEnd"/>
-      <w:r>
-        <w:rPr>
-          <w:color w:val="0E101A"/>
-        </w:rPr>
-        <w:t>.</w:t>
-      </w:r>
-    </w:p>
-    <w:p>
-      <w:pPr>
-        <w:pStyle w:val="NormalWeb"/>
-        <w:spacing w:before="0" w:beforeAutospacing="0" w:after="0" w:afterAutospacing="0"/>
-        <w:rPr>
-          <w:color w:val="0E101A"/>
-        </w:rPr>
-      </w:pPr>
-    </w:p>
-    <w:p>
-      <w:pPr>
-        <w:pStyle w:val="NormalWeb"/>
-        <w:spacing w:before="0" w:beforeAutospacing="0" w:after="0" w:afterAutospacing="0"/>
-        <w:rPr>
-          <w:color w:val="0E101A"/>
-        </w:rPr>
-      </w:pPr>
-      <w:r>
-        <w:rPr>
-          <w:color w:val="0E101A"/>
-        </w:rPr>
-        <w:t>1983 was the deadline for Arpanet computers to </w:t>
-      </w:r>
-      <w:r>
-        <w:rPr>
-          <w:rStyle w:val="Strong"/>
-          <w:color w:val="0E101A"/>
-        </w:rPr>
-        <w:t>switch over to the TCP/IP protocols</w:t>
-      </w:r>
-      <w:r>
-        <w:rPr>
-          <w:color w:val="0E101A"/>
-        </w:rPr>
-        <w:t> developed by Vinton Cerf. A few hundred computers were affected by the switch. The name server was also developed in ’83.</w:t>
-      </w:r>
-    </w:p>
-    <w:p>
-      <w:pPr>
-        <w:pStyle w:val="NormalWeb"/>
-        <w:spacing w:before="0" w:beforeAutospacing="0" w:after="0" w:afterAutospacing="0"/>
-        <w:rPr>
-          <w:color w:val="0E101A"/>
-        </w:rPr>
-      </w:pPr>
-    </w:p>
-    <w:p>
-      <w:pPr>
-        <w:pStyle w:val="NormalWeb"/>
-        <w:spacing w:before="0" w:beforeAutospacing="0" w:after="0" w:afterAutospacing="0"/>
-        <w:rPr>
-          <w:color w:val="0E101A"/>
-        </w:rPr>
-      </w:pPr>
-      <w:r>
-        <w:rPr>
-          <w:color w:val="0E101A"/>
-        </w:rPr>
-        <w:t>1984-</w:t>
-      </w:r>
-      <w:r>
-        <w:rPr>
-          <w:color w:val="0E101A"/>
-        </w:rPr>
-        <w:t xml:space="preserve"> </w:t>
-      </w:r>
-      <w:bookmarkStart w:id="1" w:name="_GoBack"/>
-      <w:bookmarkEnd w:id="1"/>
-      <w:proofErr w:type="gramStart"/>
-      <w:r>
-        <w:rPr>
-          <w:color w:val="0E101A"/>
-        </w:rPr>
-        <w:t>the</w:t>
-      </w:r>
-      <w:proofErr w:type="gramEnd"/>
-      <w:r>
-        <w:rPr>
-          <w:color w:val="0E101A"/>
-        </w:rPr>
-        <w:t xml:space="preserve"> domain name system was created in 1984 along with the first Domain Name Servers (DNS). The domain name system was important in that it made </w:t>
-      </w:r>
-      <w:r>
-        <w:rPr>
-          <w:rStyle w:val="Strong"/>
-          <w:color w:val="0E101A"/>
-        </w:rPr>
-        <w:t>addresses on the Internet more human-friendly</w:t>
-      </w:r>
-      <w:r>
-        <w:rPr>
-          <w:color w:val="0E101A"/>
-        </w:rPr>
-        <w:t> compared to its numerical IP address counterparts.</w:t>
-      </w:r>
-    </w:p>
-    <w:p>
-      <w:pPr>
-        <w:pStyle w:val="NormalWeb"/>
-        <w:spacing w:before="0" w:beforeAutospacing="0" w:after="0" w:afterAutospacing="0"/>
-        <w:rPr>
-          <w:color w:val="0E101A"/>
-        </w:rPr>
-      </w:pPr>
-    </w:p>
-    <w:p>
-      <w:pPr>
-        <w:pStyle w:val="Heading3"/>
-        <w:spacing w:before="0"/>
-        <w:rPr>
-          <w:color w:val="0E101A"/>
-        </w:rPr>
-      </w:pPr>
-      <w:r>
-        <w:rPr>
-          <w:color w:val="0E101A"/>
-        </w:rPr>
-        <w:t>1988: First major malicious internet-based attack</w:t>
-      </w:r>
-    </w:p>
-    <w:p>
-      <w:pPr>
-        <w:pStyle w:val="NormalWeb"/>
-        <w:spacing w:before="0" w:beforeAutospacing="0" w:after="0" w:afterAutospacing="0"/>
-        <w:rPr>
-          <w:color w:val="0E101A"/>
-        </w:rPr>
-      </w:pPr>
-      <w:r>
-        <w:rPr>
-          <w:color w:val="0E101A"/>
-        </w:rPr>
-        <w:t>One of the first major Internet worms was released in 1988. Referred to as “The Morris Worm”, it was written by Robert Tappan Morris and caused </w:t>
-      </w:r>
-      <w:r>
-        <w:rPr>
-          <w:rStyle w:val="Strong"/>
-          <w:color w:val="0E101A"/>
-        </w:rPr>
-        <w:t>major interruptions</w:t>
-      </w:r>
-      <w:r>
-        <w:rPr>
-          <w:color w:val="0E101A"/>
-        </w:rPr>
-        <w:t> across large parts of the Internet.</w:t>
-      </w:r>
-    </w:p>
-    <w:p>
-      <w:pPr>
-        <w:pStyle w:val="NormalWeb"/>
-        <w:spacing w:before="0" w:beforeAutospacing="0" w:after="0" w:afterAutospacing="0"/>
-        <w:rPr>
-          <w:color w:val="0E101A"/>
-        </w:rPr>
-      </w:pPr>
-    </w:p>
-    <w:p>
-      <w:pPr>
-        <w:pStyle w:val="NormalWeb"/>
-        <w:spacing w:before="0" w:beforeAutospacing="0" w:after="0" w:afterAutospacing="0"/>
-        <w:rPr>
-          <w:color w:val="0E101A"/>
-        </w:rPr>
-      </w:pPr>
-      <w:r>
-        <w:rPr>
-          <w:color w:val="0E101A"/>
-        </w:rPr>
-        <w:t>1989- </w:t>
-      </w:r>
-      <w:proofErr w:type="gramStart"/>
-      <w:r>
-        <w:rPr>
-          <w:color w:val="0E101A"/>
-        </w:rPr>
-        <w:t>also</w:t>
-      </w:r>
-      <w:proofErr w:type="gramEnd"/>
-      <w:r>
-        <w:rPr>
-          <w:color w:val="0E101A"/>
-        </w:rPr>
-        <w:t xml:space="preserve"> brought about the proposal for the World Wide Web, written by Tim Berners-Lee. It was originally published in the March issue of </w:t>
-      </w:r>
-      <w:proofErr w:type="spellStart"/>
-      <w:r>
-        <w:rPr>
-          <w:color w:val="0E101A"/>
-        </w:rPr>
-        <w:t>MacWorld</w:t>
-      </w:r>
-      <w:proofErr w:type="spellEnd"/>
-      <w:r>
-        <w:rPr>
-          <w:color w:val="0E101A"/>
-        </w:rPr>
-        <w:t xml:space="preserve"> and then redistributed in May 1990. It was written to persuade CERN that a global hypertext system was in CERN’s best interest. It was </w:t>
-      </w:r>
-      <w:r>
-        <w:rPr>
-          <w:rStyle w:val="Strong"/>
-          <w:color w:val="0E101A"/>
-        </w:rPr>
         <w:t>originally called “Mesh”</w:t>
       </w:r>
       <w:r>
         <w:rPr>
           <w:color w:val="0E101A"/>
         </w:rPr>
-        <w:t>; the term “World Wide Web” was coined while Berners-Lee was writing the code in 1990.</w:t>
-      </w:r>
-      <w:r>
-        <w:rPr>
-          <w:color w:val="0E101A"/>
-        </w:rPr>
-        <w:t xml:space="preserve"> </w:t>
-      </w:r>
-    </w:p>
-    <w:p>
-      <w:pPr>
-        <w:pStyle w:val="NormalWeb"/>
-        <w:spacing w:before="0" w:beforeAutospacing="0" w:after="0" w:afterAutospacing="0"/>
-        <w:rPr>
-          <w:color w:val="0E101A"/>
-        </w:rPr>
-      </w:pPr>
-    </w:p>
-    <w:p>
-      <w:pPr>
-        <w:pStyle w:val="NormalWeb"/>
-        <w:spacing w:before="0" w:beforeAutospacing="0" w:after="0" w:afterAutospacing="0"/>
-        <w:rPr>
-          <w:color w:val="0E101A"/>
-        </w:rPr>
-      </w:pPr>
-      <w:r>
-        <w:rPr>
-          <w:color w:val="0E101A"/>
-        </w:rPr>
-        <w:t>1991 -</w:t>
-      </w:r>
-      <w:r>
-        <w:rPr>
-          <w:color w:val="0E101A"/>
-        </w:rPr>
-        <w:t xml:space="preserve"> </w:t>
-      </w:r>
-      <w:proofErr w:type="gramStart"/>
-      <w:r>
-        <w:rPr>
-          <w:color w:val="0E101A"/>
-        </w:rPr>
-        <w:t>brought</w:t>
-      </w:r>
-      <w:proofErr w:type="gramEnd"/>
-      <w:r>
-        <w:rPr>
-          <w:color w:val="0E101A"/>
-        </w:rPr>
-        <w:t xml:space="preserve"> some major innovations to the world of the Internet. The </w:t>
-      </w:r>
-      <w:hyperlink r:id="rId8" w:anchor="Examples" w:tgtFrame="_blank" w:history="1">
+        <w:t xml:space="preserve">; the term “World Wide Web” was coined while Berners-Lee was writing the code in 1990. </w:t>
+      </w:r>
+    </w:p>
+    <w:p>
+      <w:pPr>
+        <w:pStyle w:val="NormalWeb"/>
+        <w:spacing w:before="0" w:beforeAutospacing="0" w:after="0" w:afterAutospacing="0"/>
+        <w:rPr>
+          <w:color w:val="0E101A"/>
+        </w:rPr>
+      </w:pPr>
+    </w:p>
+    <w:p>
+      <w:pPr>
+        <w:pStyle w:val="NormalWeb"/>
+        <w:spacing w:before="0" w:beforeAutospacing="0" w:after="0" w:afterAutospacing="0"/>
+        <w:rPr>
+          <w:color w:val="0E101A"/>
+        </w:rPr>
+      </w:pPr>
+      <w:r>
+        <w:rPr>
+          <w:color w:val="0E101A"/>
+        </w:rPr>
+        <w:t>1991:</w:t>
+      </w:r>
+    </w:p>
+    <w:p>
+      <w:pPr>
+        <w:pStyle w:val="NormalWeb"/>
+        <w:spacing w:before="0" w:beforeAutospacing="0" w:after="0" w:afterAutospacing="0"/>
+        <w:ind w:left="720"/>
+        <w:rPr>
+          <w:color w:val="0E101A"/>
+        </w:rPr>
+      </w:pPr>
+      <w:r>
+        <w:rPr>
+          <w:color w:val="0E101A"/>
+        </w:rPr>
+        <w:t>Brought some major innovations to the world of the Internet. The </w:t>
+      </w:r>
+      <w:hyperlink r:id="rId10" w:anchor="Examples" w:tgtFrame="_blank" w:history="1">
         <w:r>
           <w:rPr>
             <w:rStyle w:val="Hyperlink"/>
@@ -1821,23 +1715,23 @@
     </w:p>
     <w:p>
       <w:pPr>
-        <w:pStyle w:val="Heading3"/>
-        <w:spacing w:before="0"/>
-        <w:rPr>
-          <w:color w:val="0E101A"/>
-        </w:rPr>
-      </w:pPr>
-      <w:r>
-        <w:rPr>
-          <w:color w:val="0E101A"/>
-        </w:rPr>
-        <w:t>1991: The first webcam</w:t>
-      </w:r>
-    </w:p>
-    <w:p>
-      <w:pPr>
-        <w:pStyle w:val="NormalWeb"/>
-        <w:spacing w:before="0" w:beforeAutospacing="0" w:after="0" w:afterAutospacing="0"/>
+        <w:spacing w:before="240"/>
+      </w:pPr>
+    </w:p>
+    <w:p>
+      <w:pPr>
+        <w:spacing w:before="240"/>
+      </w:pPr>
+      <w:r>
+        <w:t>1991:</w:t>
+      </w:r>
+    </w:p>
+    <w:p>
+      <w:pPr>
+        <w:pStyle w:val="NormalWeb"/>
+        <w:spacing w:before="0" w:beforeAutospacing="0" w:after="0" w:afterAutospacing="0"/>
+        <w:ind w:left="720"/>
+        <w:jc w:val="both"/>
         <w:rPr>
           <w:color w:val="0E101A"/>
         </w:rPr>
@@ -1853,15 +1747,33 @@
       <w:pPr>
         <w:pStyle w:val="NormalWeb"/>
         <w:spacing w:before="0" w:beforeAutospacing="0" w:after="0" w:afterAutospacing="0"/>
-        <w:rPr>
-          <w:color w:val="0E101A"/>
-        </w:rPr>
-      </w:pPr>
-    </w:p>
-    <w:p>
-      <w:pPr>
-        <w:pStyle w:val="NormalWeb"/>
-        <w:spacing w:before="0" w:beforeAutospacing="0" w:after="0" w:afterAutospacing="0"/>
+        <w:jc w:val="both"/>
+        <w:rPr>
+          <w:color w:val="0E101A"/>
+        </w:rPr>
+      </w:pPr>
+    </w:p>
+    <w:p>
+      <w:pPr>
+        <w:pStyle w:val="NormalWeb"/>
+        <w:spacing w:before="0" w:beforeAutospacing="0" w:after="0" w:afterAutospacing="0"/>
+        <w:jc w:val="both"/>
+        <w:rPr>
+          <w:color w:val="0E101A"/>
+        </w:rPr>
+      </w:pPr>
+      <w:r>
+        <w:rPr>
+          <w:color w:val="0E101A"/>
+        </w:rPr>
+        <w:t>1993:</w:t>
+      </w:r>
+    </w:p>
+    <w:p>
+      <w:pPr>
+        <w:pStyle w:val="NormalWeb"/>
+        <w:spacing w:before="0" w:beforeAutospacing="0" w:after="0" w:afterAutospacing="0"/>
+        <w:ind w:firstLine="720"/>
         <w:rPr>
           <w:color w:val="0E101A"/>
         </w:rPr>
@@ -1881,47 +1793,57 @@
       </w:r>
       <w:r>
         <w:rPr>
-          <w:color w:val="0E101A"/>
-        </w:rPr>
-        <w:t>, Mosaic, was released in 1993.</w:t>
-      </w:r>
-    </w:p>
-    <w:p>
-      <w:pPr>
-        <w:pStyle w:val="NormalWeb"/>
-        <w:spacing w:before="0" w:beforeAutospacing="0" w:after="0" w:afterAutospacing="0"/>
-        <w:rPr>
-          <w:color w:val="0E101A"/>
-        </w:rPr>
-      </w:pPr>
-    </w:p>
-    <w:p>
-      <w:pPr>
-        <w:pStyle w:val="NormalWeb"/>
-        <w:spacing w:before="0" w:beforeAutospacing="0" w:after="0" w:afterAutospacing="0"/>
-        <w:rPr>
-          <w:color w:val="0E101A"/>
-        </w:rPr>
-      </w:pPr>
-      <w:r>
-        <w:rPr>
-          <w:color w:val="0E101A"/>
-        </w:rPr>
-        <w:t xml:space="preserve">In 1996, </w:t>
-      </w:r>
-      <w:proofErr w:type="spellStart"/>
-      <w:r>
-        <w:rPr>
-          <w:color w:val="0E101A"/>
-        </w:rPr>
-        <w:t>HoTMaiL</w:t>
-      </w:r>
-      <w:proofErr w:type="spellEnd"/>
-      <w:r>
-        <w:rPr>
-          <w:color w:val="0E101A"/>
-        </w:rPr>
-        <w:t xml:space="preserve"> (the </w:t>
+          <w:b/>
+          <w:color w:val="0E101A"/>
+        </w:rPr>
+        <w:t xml:space="preserve">, </w:t>
+      </w:r>
+      <w:r>
+        <w:rPr>
+          <w:color w:val="0E101A"/>
+        </w:rPr>
+        <w:t>Mosaic, was released.</w:t>
+      </w:r>
+    </w:p>
+    <w:p>
+      <w:pPr>
+        <w:pStyle w:val="NormalWeb"/>
+        <w:spacing w:before="0" w:beforeAutospacing="0" w:after="0" w:afterAutospacing="0"/>
+        <w:rPr>
+          <w:color w:val="0E101A"/>
+        </w:rPr>
+      </w:pPr>
+    </w:p>
+    <w:p>
+      <w:pPr>
+        <w:pStyle w:val="NormalWeb"/>
+        <w:spacing w:before="0" w:beforeAutospacing="0" w:after="0" w:afterAutospacing="0"/>
+        <w:rPr>
+          <w:color w:val="0E101A"/>
+        </w:rPr>
+      </w:pPr>
+      <w:r>
+        <w:rPr>
+          <w:color w:val="0E101A"/>
+        </w:rPr>
+        <w:t>1996:</w:t>
+      </w:r>
+    </w:p>
+    <w:p>
+      <w:pPr>
+        <w:pStyle w:val="NormalWeb"/>
+        <w:spacing w:before="0" w:beforeAutospacing="0" w:after="0" w:afterAutospacing="0"/>
+        <w:ind w:left="720"/>
+        <w:jc w:val="both"/>
+        <w:rPr>
+          <w:color w:val="0E101A"/>
+        </w:rPr>
+      </w:pPr>
+      <w:r>
+        <w:rPr>
+          <w:color w:val="0E101A"/>
+        </w:rPr>
+        <w:t>HoTMaiL (the </w:t>
       </w:r>
       <w:r>
         <w:rPr>
@@ -1959,37 +1881,45 @@
         <w:rPr>
           <w:color w:val="0E101A"/>
         </w:rPr>
-        <w:t>Google went live in 1998, revolutionizing the way in which people find information online.</w:t>
-      </w:r>
-    </w:p>
-    <w:p>
-      <w:pPr>
-        <w:pStyle w:val="NormalWeb"/>
-        <w:spacing w:before="0" w:beforeAutospacing="0" w:after="0" w:afterAutospacing="0"/>
-        <w:rPr>
-          <w:color w:val="0E101A"/>
-        </w:rPr>
-      </w:pPr>
-    </w:p>
-    <w:p>
-      <w:pPr>
-        <w:pStyle w:val="Heading3"/>
-        <w:spacing w:before="0"/>
-        <w:rPr>
-          <w:color w:val="0E101A"/>
-        </w:rPr>
-      </w:pPr>
-      <w:r>
-        <w:rPr>
-          <w:color w:val="0E101A"/>
-        </w:rPr>
-        <w:t>2008: “Internet Election”</w:t>
-      </w:r>
-    </w:p>
-    <w:p>
-      <w:pPr>
-        <w:pStyle w:val="NormalWeb"/>
-        <w:spacing w:before="0" w:beforeAutospacing="0" w:after="0" w:afterAutospacing="0"/>
+        <w:t>1998:</w:t>
+      </w:r>
+    </w:p>
+    <w:p>
+      <w:pPr>
+        <w:pStyle w:val="NormalWeb"/>
+        <w:spacing w:before="0" w:beforeAutospacing="0" w:after="0" w:afterAutospacing="0"/>
+        <w:ind w:firstLine="720"/>
+        <w:rPr>
+          <w:color w:val="0E101A"/>
+        </w:rPr>
+      </w:pPr>
+      <w:r>
+        <w:rPr>
+          <w:color w:val="0E101A"/>
+        </w:rPr>
+        <w:t>Google went live, revolutionizing the way in which people find information online.</w:t>
+      </w:r>
+    </w:p>
+    <w:p>
+      <w:pPr>
+        <w:pStyle w:val="NormalWeb"/>
+        <w:spacing w:before="0" w:beforeAutospacing="0" w:after="0" w:afterAutospacing="0"/>
+        <w:rPr>
+          <w:color w:val="0E101A"/>
+        </w:rPr>
+      </w:pPr>
+    </w:p>
+    <w:p>
+      <w:r>
+        <w:t xml:space="preserve">2008: </w:t>
+      </w:r>
+    </w:p>
+    <w:p>
+      <w:pPr>
+        <w:pStyle w:val="NormalWeb"/>
+        <w:spacing w:before="0" w:beforeAutospacing="0" w:after="0" w:afterAutospacing="0"/>
+        <w:ind w:left="720"/>
+        <w:jc w:val="both"/>
         <w:rPr>
           <w:color w:val="0E101A"/>
         </w:rPr>
@@ -2065,7 +1995,7 @@
           <w:color w:val="auto"/>
         </w:rPr>
       </w:pPr>
-      <w:bookmarkStart w:id="2" w:name="_Toc33825246"/>
+      <w:bookmarkStart w:id="5" w:name="_Toc33921901"/>
       <w:r>
         <w:rPr>
           <w:rFonts w:ascii="Times New Roman" w:hAnsi="Times New Roman" w:cs="Times New Roman"/>
@@ -2074,7 +2004,7 @@
         <w:lastRenderedPageBreak/>
         <w:t>List 5 website each on the 12 categories you learned</w:t>
       </w:r>
-      <w:bookmarkEnd w:id="2"/>
+      <w:bookmarkEnd w:id="5"/>
     </w:p>
     <w:p>
       <w:pPr>
@@ -2101,7 +2031,7 @@
           <w:color w:val="auto"/>
         </w:rPr>
       </w:pPr>
-      <w:bookmarkStart w:id="3" w:name="_Toc33825247"/>
+      <w:bookmarkStart w:id="6" w:name="_Toc33921902"/>
       <w:r>
         <w:rPr>
           <w:rFonts w:ascii="Times New Roman" w:hAnsi="Times New Roman" w:cs="Times New Roman"/>
@@ -2110,8 +2040,6 @@
         <w:lastRenderedPageBreak/>
         <w:t>What are the guidelines for evaluatin</w:t>
       </w:r>
-      <w:bookmarkStart w:id="4" w:name="_Toc33825249"/>
-      <w:bookmarkEnd w:id="3"/>
       <w:r>
         <w:rPr>
           <w:rFonts w:ascii="Times New Roman" w:hAnsi="Times New Roman" w:cs="Times New Roman"/>
@@ -2119,7 +2047,7 @@
         </w:rPr>
         <w:t>g the value of a website?</w:t>
       </w:r>
-      <w:bookmarkEnd w:id="4"/>
+      <w:bookmarkEnd w:id="6"/>
       <w:r>
         <w:rPr>
           <w:rFonts w:ascii="Times New Roman" w:hAnsi="Times New Roman" w:cs="Times New Roman"/>
@@ -2156,7 +2084,7 @@
       <w:pPr>
         <w:pStyle w:val="Heading1"/>
       </w:pPr>
-      <w:bookmarkStart w:id="5" w:name="_Toc33825248"/>
+      <w:bookmarkStart w:id="7" w:name="_Toc33921903"/>
       <w:r>
         <w:rPr>
           <w:rFonts w:ascii="Times New Roman" w:hAnsi="Times New Roman" w:cs="Times New Roman"/>
@@ -2165,7 +2093,7 @@
         <w:lastRenderedPageBreak/>
         <w:t>References</w:t>
       </w:r>
-      <w:bookmarkEnd w:id="5"/>
+      <w:bookmarkEnd w:id="7"/>
       <w:r>
         <w:t xml:space="preserve"> </w:t>
       </w:r>
@@ -2180,13 +2108,118 @@
       </w:pPr>
     </w:p>
     <w:sectPr>
+      <w:footerReference w:type="default" r:id="rId11"/>
       <w:pgSz w:w="12240" w:h="15840" w:code="1"/>
       <w:pgMar w:top="1440" w:right="1440" w:bottom="1440" w:left="1440" w:header="708" w:footer="708" w:gutter="0"/>
+      <w:pgNumType w:start="1"/>
       <w:cols w:space="708"/>
       <w:docGrid w:linePitch="360"/>
     </w:sectPr>
   </w:body>
 </w:document>
+</file>
+
+<file path=word/endnotes.xml><?xml version="1.0" encoding="utf-8"?>
+<w:endnotes xmlns:wpc="http://schemas.microsoft.com/office/word/2010/wordprocessingCanvas" xmlns:cx="http://schemas.microsoft.com/office/drawing/2014/chartex" xmlns:cx1="http://schemas.microsoft.com/office/drawing/2015/9/8/chartex" xmlns:mc="http://schemas.openxmlformats.org/markup-compatibility/2006" xmlns:o="urn:schemas-microsoft-com:office:office" xmlns:r="http://schemas.openxmlformats.org/officeDocument/2006/relationships" xmlns:m="http://schemas.openxmlformats.org/officeDocument/2006/math" xmlns:v="urn:schemas-microsoft-com:vml" xmlns:wp14="http://schemas.microsoft.com/office/word/2010/wordprocessingDrawing" xmlns:wp="http://schemas.openxmlformats.org/drawingml/2006/wordprocessingDrawing" xmlns:w10="urn:schemas-microsoft-com:office:word" xmlns:w="http://schemas.openxmlformats.org/wordprocessingml/2006/main" xmlns:w14="http://schemas.microsoft.com/office/word/2010/wordml" xmlns:w15="http://schemas.microsoft.com/office/word/2012/wordml" xmlns:w16se="http://schemas.microsoft.com/office/word/2015/wordml/symex" xmlns:wpg="http://schemas.microsoft.com/office/word/2010/wordprocessingGroup" xmlns:wpi="http://schemas.microsoft.com/office/word/2010/wordprocessingInk" xmlns:wne="http://schemas.microsoft.com/office/word/2006/wordml" xmlns:wps="http://schemas.microsoft.com/office/word/2010/wordprocessingShape" mc:Ignorable="w14 w15 w16se wp14">
+  <w:endnote w:type="separator" w:id="-1">
+    <w:p>
+      <w:pPr>
+        <w:spacing w:after="0" w:line="240" w:lineRule="auto"/>
+      </w:pPr>
+      <w:r>
+        <w:separator/>
+      </w:r>
+    </w:p>
+  </w:endnote>
+  <w:endnote w:type="continuationSeparator" w:id="0">
+    <w:p>
+      <w:pPr>
+        <w:spacing w:after="0" w:line="240" w:lineRule="auto"/>
+      </w:pPr>
+      <w:r>
+        <w:continuationSeparator/>
+      </w:r>
+    </w:p>
+  </w:endnote>
+</w:endnotes>
+</file>
+
+<file path=word/footer1.xml><?xml version="1.0" encoding="utf-8"?>
+<w:ftr xmlns:wpc="http://schemas.microsoft.com/office/word/2010/wordprocessingCanvas" xmlns:cx="http://schemas.microsoft.com/office/drawing/2014/chartex" xmlns:cx1="http://schemas.microsoft.com/office/drawing/2015/9/8/chartex" xmlns:mc="http://schemas.openxmlformats.org/markup-compatibility/2006" xmlns:o="urn:schemas-microsoft-com:office:office" xmlns:r="http://schemas.openxmlformats.org/officeDocument/2006/relationships" xmlns:m="http://schemas.openxmlformats.org/officeDocument/2006/math" xmlns:v="urn:schemas-microsoft-com:vml" xmlns:wp14="http://schemas.microsoft.com/office/word/2010/wordprocessingDrawing" xmlns:wp="http://schemas.openxmlformats.org/drawingml/2006/wordprocessingDrawing" xmlns:w10="urn:schemas-microsoft-com:office:word" xmlns:w="http://schemas.openxmlformats.org/wordprocessingml/2006/main" xmlns:w14="http://schemas.microsoft.com/office/word/2010/wordml" xmlns:w15="http://schemas.microsoft.com/office/word/2012/wordml" xmlns:w16se="http://schemas.microsoft.com/office/word/2015/wordml/symex" xmlns:wpg="http://schemas.microsoft.com/office/word/2010/wordprocessingGroup" xmlns:wpi="http://schemas.microsoft.com/office/word/2010/wordprocessingInk" xmlns:wne="http://schemas.microsoft.com/office/word/2006/wordml" xmlns:wps="http://schemas.microsoft.com/office/word/2010/wordprocessingShape" mc:Ignorable="w14 w15 w16se wp14">
+  <w:sdt>
+    <w:sdtPr>
+      <w:id w:val="867725043"/>
+      <w:docPartObj>
+        <w:docPartGallery w:val="Page Numbers (Bottom of Page)"/>
+        <w:docPartUnique/>
+      </w:docPartObj>
+    </w:sdtPr>
+    <w:sdtEndPr>
+      <w:rPr>
+        <w:noProof/>
+      </w:rPr>
+    </w:sdtEndPr>
+    <w:sdtContent>
+      <w:p>
+        <w:pPr>
+          <w:pStyle w:val="Footer"/>
+          <w:jc w:val="right"/>
+        </w:pPr>
+        <w:r>
+          <w:fldChar w:fldCharType="begin"/>
+        </w:r>
+        <w:r>
+          <w:instrText xml:space="preserve"> PAGE   \* MERGEFORMAT </w:instrText>
+        </w:r>
+        <w:r>
+          <w:fldChar w:fldCharType="separate"/>
+        </w:r>
+        <w:r>
+          <w:rPr>
+            <w:noProof/>
+          </w:rPr>
+          <w:t>6</w:t>
+        </w:r>
+        <w:r>
+          <w:rPr>
+            <w:noProof/>
+          </w:rPr>
+          <w:fldChar w:fldCharType="end"/>
+        </w:r>
+      </w:p>
+    </w:sdtContent>
+  </w:sdt>
+  <w:p>
+    <w:pPr>
+      <w:pStyle w:val="Footer"/>
+    </w:pPr>
+  </w:p>
+</w:ftr>
+</file>
+
+<file path=word/footnotes.xml><?xml version="1.0" encoding="utf-8"?>
+<w:footnotes xmlns:wpc="http://schemas.microsoft.com/office/word/2010/wordprocessingCanvas" xmlns:cx="http://schemas.microsoft.com/office/drawing/2014/chartex" xmlns:cx1="http://schemas.microsoft.com/office/drawing/2015/9/8/chartex" xmlns:mc="http://schemas.openxmlformats.org/markup-compatibility/2006" xmlns:o="urn:schemas-microsoft-com:office:office" xmlns:r="http://schemas.openxmlformats.org/officeDocument/2006/relationships" xmlns:m="http://schemas.openxmlformats.org/officeDocument/2006/math" xmlns:v="urn:schemas-microsoft-com:vml" xmlns:wp14="http://schemas.microsoft.com/office/word/2010/wordprocessingDrawing" xmlns:wp="http://schemas.openxmlformats.org/drawingml/2006/wordprocessingDrawing" xmlns:w10="urn:schemas-microsoft-com:office:word" xmlns:w="http://schemas.openxmlformats.org/wordprocessingml/2006/main" xmlns:w14="http://schemas.microsoft.com/office/word/2010/wordml" xmlns:w15="http://schemas.microsoft.com/office/word/2012/wordml" xmlns:w16se="http://schemas.microsoft.com/office/word/2015/wordml/symex" xmlns:wpg="http://schemas.microsoft.com/office/word/2010/wordprocessingGroup" xmlns:wpi="http://schemas.microsoft.com/office/word/2010/wordprocessingInk" xmlns:wne="http://schemas.microsoft.com/office/word/2006/wordml" xmlns:wps="http://schemas.microsoft.com/office/word/2010/wordprocessingShape" mc:Ignorable="w14 w15 w16se wp14">
+  <w:footnote w:type="separator" w:id="-1">
+    <w:p>
+      <w:pPr>
+        <w:spacing w:after="0" w:line="240" w:lineRule="auto"/>
+      </w:pPr>
+      <w:r>
+        <w:separator/>
+      </w:r>
+    </w:p>
+  </w:footnote>
+  <w:footnote w:type="continuationSeparator" w:id="0">
+    <w:p>
+      <w:pPr>
+        <w:spacing w:after="0" w:line="240" w:lineRule="auto"/>
+      </w:pPr>
+      <w:r>
+        <w:continuationSeparator/>
+      </w:r>
+    </w:p>
+  </w:footnote>
+</w:footnotes>
 </file>
 
 <file path=word/numbering.xml><?xml version="1.0" encoding="utf-8"?>
@@ -2304,8 +2337,124 @@
       </w:pPr>
     </w:lvl>
   </w:abstractNum>
+  <w:abstractNum w:abstractNumId="1" w15:restartNumberingAfterBreak="0">
+    <w:nsid w:val="6F875A3D"/>
+    <w:multiLevelType w:val="hybridMultilevel"/>
+    <w:tmpl w:val="BD04F716"/>
+    <w:lvl w:ilvl="0" w:tplc="0809000F">
+      <w:start w:val="1"/>
+      <w:numFmt w:val="decimal"/>
+      <w:lvlText w:val="%1."/>
+      <w:lvlJc w:val="left"/>
+      <w:pPr>
+        <w:ind w:left="720" w:hanging="360"/>
+      </w:pPr>
+    </w:lvl>
+    <w:lvl w:ilvl="1" w:tplc="08090019">
+      <w:start w:val="1"/>
+      <w:numFmt w:val="lowerLetter"/>
+      <w:lvlText w:val="%2."/>
+      <w:lvlJc w:val="left"/>
+      <w:pPr>
+        <w:ind w:left="1440" w:hanging="360"/>
+      </w:pPr>
+    </w:lvl>
+    <w:lvl w:ilvl="2" w:tplc="0809001B">
+      <w:start w:val="1"/>
+      <w:numFmt w:val="lowerRoman"/>
+      <w:lvlText w:val="%3."/>
+      <w:lvlJc w:val="right"/>
+      <w:pPr>
+        <w:ind w:left="2160" w:hanging="180"/>
+      </w:pPr>
+    </w:lvl>
+    <w:lvl w:ilvl="3" w:tplc="0809000F">
+      <w:start w:val="1"/>
+      <w:numFmt w:val="decimal"/>
+      <w:lvlText w:val="%4."/>
+      <w:lvlJc w:val="left"/>
+      <w:pPr>
+        <w:ind w:left="2880" w:hanging="360"/>
+      </w:pPr>
+    </w:lvl>
+    <w:lvl w:ilvl="4" w:tplc="08090019">
+      <w:start w:val="1"/>
+      <w:numFmt w:val="lowerLetter"/>
+      <w:lvlText w:val="%5."/>
+      <w:lvlJc w:val="left"/>
+      <w:pPr>
+        <w:ind w:left="3600" w:hanging="360"/>
+      </w:pPr>
+    </w:lvl>
+    <w:lvl w:ilvl="5" w:tplc="0809001B">
+      <w:start w:val="1"/>
+      <w:numFmt w:val="lowerRoman"/>
+      <w:lvlText w:val="%6."/>
+      <w:lvlJc w:val="right"/>
+      <w:pPr>
+        <w:ind w:left="4320" w:hanging="180"/>
+      </w:pPr>
+    </w:lvl>
+    <w:lvl w:ilvl="6" w:tplc="0809000F">
+      <w:start w:val="1"/>
+      <w:numFmt w:val="decimal"/>
+      <w:lvlText w:val="%7."/>
+      <w:lvlJc w:val="left"/>
+      <w:pPr>
+        <w:ind w:left="5040" w:hanging="360"/>
+      </w:pPr>
+    </w:lvl>
+    <w:lvl w:ilvl="7" w:tplc="08090019">
+      <w:start w:val="1"/>
+      <w:numFmt w:val="lowerLetter"/>
+      <w:lvlText w:val="%8."/>
+      <w:lvlJc w:val="left"/>
+      <w:pPr>
+        <w:ind w:left="5760" w:hanging="360"/>
+      </w:pPr>
+    </w:lvl>
+    <w:lvl w:ilvl="8" w:tplc="0809001B">
+      <w:start w:val="1"/>
+      <w:numFmt w:val="lowerRoman"/>
+      <w:lvlText w:val="%9."/>
+      <w:lvlJc w:val="right"/>
+      <w:pPr>
+        <w:ind w:left="6480" w:hanging="180"/>
+      </w:pPr>
+    </w:lvl>
+  </w:abstractNum>
   <w:num w:numId="1">
     <w:abstractNumId w:val="0"/>
+  </w:num>
+  <w:num w:numId="2">
+    <w:abstractNumId w:val="1"/>
+    <w:lvlOverride w:ilvl="0">
+      <w:startOverride w:val="1"/>
+    </w:lvlOverride>
+    <w:lvlOverride w:ilvl="1">
+      <w:startOverride w:val="1"/>
+    </w:lvlOverride>
+    <w:lvlOverride w:ilvl="2">
+      <w:startOverride w:val="1"/>
+    </w:lvlOverride>
+    <w:lvlOverride w:ilvl="3">
+      <w:startOverride w:val="1"/>
+    </w:lvlOverride>
+    <w:lvlOverride w:ilvl="4">
+      <w:startOverride w:val="1"/>
+    </w:lvlOverride>
+    <w:lvlOverride w:ilvl="5">
+      <w:startOverride w:val="1"/>
+    </w:lvlOverride>
+    <w:lvlOverride w:ilvl="6">
+      <w:startOverride w:val="1"/>
+    </w:lvlOverride>
+    <w:lvlOverride w:ilvl="7">
+      <w:startOverride w:val="1"/>
+    </w:lvlOverride>
+    <w:lvlOverride w:ilvl="8">
+      <w:startOverride w:val="1"/>
+    </w:lvlOverride>
   </w:num>
 </w:numbering>
 </file>
@@ -2731,7 +2880,6 @@
     <w:next w:val="Normal"/>
     <w:link w:val="Heading2Char"/>
     <w:uiPriority w:val="9"/>
-    <w:semiHidden/>
     <w:unhideWhenUsed/>
     <w:qFormat/>
     <w:rsid w:val="00D66C2A"/>
@@ -2800,6 +2948,7 @@
   </w:style>
   <w:style w:type="paragraph" w:customStyle="1" w:styleId="Default">
     <w:name w:val="Default"/>
+    <w:uiPriority w:val="99"/>
     <w:rsid w:val="00324B4F"/>
     <w:pPr>
       <w:autoSpaceDE w:val="0"/>
@@ -2885,7 +3034,6 @@
     <w:basedOn w:val="DefaultParagraphFont"/>
     <w:link w:val="Heading2"/>
     <w:uiPriority w:val="9"/>
-    <w:semiHidden/>
     <w:rsid w:val="00D66C2A"/>
     <w:rPr>
       <w:rFonts w:asciiTheme="majorHAnsi" w:eastAsiaTheme="majorEastAsia" w:hAnsiTheme="majorHAnsi" w:cstheme="majorBidi"/>
@@ -2929,6 +3077,115 @@
       <w:i/>
       <w:iCs/>
     </w:rPr>
+  </w:style>
+  <w:style w:type="paragraph" w:styleId="TOC2">
+    <w:name w:val="toc 2"/>
+    <w:basedOn w:val="Normal"/>
+    <w:next w:val="Normal"/>
+    <w:autoRedefine/>
+    <w:uiPriority w:val="39"/>
+    <w:unhideWhenUsed/>
+    <w:rsid w:val="008540AB"/>
+    <w:pPr>
+      <w:spacing w:after="100" w:line="256" w:lineRule="auto"/>
+      <w:ind w:left="220"/>
+    </w:pPr>
+  </w:style>
+  <w:style w:type="paragraph" w:styleId="Caption">
+    <w:name w:val="caption"/>
+    <w:basedOn w:val="Normal"/>
+    <w:next w:val="Normal"/>
+    <w:uiPriority w:val="35"/>
+    <w:semiHidden/>
+    <w:unhideWhenUsed/>
+    <w:qFormat/>
+    <w:rsid w:val="008540AB"/>
+    <w:pPr>
+      <w:spacing w:after="200" w:line="240" w:lineRule="auto"/>
+    </w:pPr>
+    <w:rPr>
+      <w:i/>
+      <w:iCs/>
+      <w:color w:val="44546A" w:themeColor="text2"/>
+      <w:sz w:val="18"/>
+      <w:szCs w:val="18"/>
+    </w:rPr>
+  </w:style>
+  <w:style w:type="paragraph" w:styleId="ListParagraph">
+    <w:name w:val="List Paragraph"/>
+    <w:basedOn w:val="Normal"/>
+    <w:uiPriority w:val="34"/>
+    <w:qFormat/>
+    <w:rsid w:val="008540AB"/>
+    <w:pPr>
+      <w:spacing w:line="256" w:lineRule="auto"/>
+      <w:ind w:left="720"/>
+      <w:contextualSpacing/>
+    </w:pPr>
+  </w:style>
+  <w:style w:type="table" w:styleId="TableGrid">
+    <w:name w:val="Table Grid"/>
+    <w:basedOn w:val="TableNormal"/>
+    <w:uiPriority w:val="39"/>
+    <w:rsid w:val="008540AB"/>
+    <w:pPr>
+      <w:spacing w:after="0" w:line="240" w:lineRule="auto"/>
+    </w:pPr>
+    <w:tblPr>
+      <w:tblInd w:w="0" w:type="nil"/>
+      <w:tblBorders>
+        <w:top w:val="single" w:sz="4" w:space="0" w:color="auto"/>
+        <w:left w:val="single" w:sz="4" w:space="0" w:color="auto"/>
+        <w:bottom w:val="single" w:sz="4" w:space="0" w:color="auto"/>
+        <w:right w:val="single" w:sz="4" w:space="0" w:color="auto"/>
+        <w:insideH w:val="single" w:sz="4" w:space="0" w:color="auto"/>
+        <w:insideV w:val="single" w:sz="4" w:space="0" w:color="auto"/>
+      </w:tblBorders>
+    </w:tblPr>
+  </w:style>
+  <w:style w:type="paragraph" w:styleId="Header">
+    <w:name w:val="header"/>
+    <w:basedOn w:val="Normal"/>
+    <w:link w:val="HeaderChar"/>
+    <w:uiPriority w:val="99"/>
+    <w:unhideWhenUsed/>
+    <w:rsid w:val="008540AB"/>
+    <w:pPr>
+      <w:tabs>
+        <w:tab w:val="center" w:pos="4513"/>
+        <w:tab w:val="right" w:pos="9026"/>
+      </w:tabs>
+      <w:spacing w:after="0" w:line="240" w:lineRule="auto"/>
+    </w:pPr>
+  </w:style>
+  <w:style w:type="character" w:customStyle="1" w:styleId="HeaderChar">
+    <w:name w:val="Header Char"/>
+    <w:basedOn w:val="DefaultParagraphFont"/>
+    <w:link w:val="Header"/>
+    <w:uiPriority w:val="99"/>
+    <w:rsid w:val="008540AB"/>
+  </w:style>
+  <w:style w:type="paragraph" w:styleId="Footer">
+    <w:name w:val="footer"/>
+    <w:basedOn w:val="Normal"/>
+    <w:link w:val="FooterChar"/>
+    <w:uiPriority w:val="99"/>
+    <w:unhideWhenUsed/>
+    <w:rsid w:val="008540AB"/>
+    <w:pPr>
+      <w:tabs>
+        <w:tab w:val="center" w:pos="4513"/>
+        <w:tab w:val="right" w:pos="9026"/>
+      </w:tabs>
+      <w:spacing w:after="0" w:line="240" w:lineRule="auto"/>
+    </w:pPr>
+  </w:style>
+  <w:style w:type="character" w:customStyle="1" w:styleId="FooterChar">
+    <w:name w:val="Footer Char"/>
+    <w:basedOn w:val="DefaultParagraphFont"/>
+    <w:link w:val="Footer"/>
+    <w:uiPriority w:val="99"/>
+    <w:rsid w:val="008540AB"/>
   </w:style>
 </w:styles>
 </file>
@@ -3199,7 +3456,7 @@
 </file>
 
 <file path=customXml/itemProps1.xml><?xml version="1.0" encoding="utf-8"?>
-<ds:datastoreItem xmlns:ds="http://schemas.openxmlformats.org/officeDocument/2006/customXml" ds:itemID="{EA98CF55-110C-4028-9194-F296ADAD047C}">
+<ds:datastoreItem xmlns:ds="http://schemas.openxmlformats.org/officeDocument/2006/customXml" ds:itemID="{186C81FD-D6ED-4671-A715-7F675243F4F8}">
   <ds:schemaRefs>
     <ds:schemaRef ds:uri="http://schemas.openxmlformats.org/officeDocument/2006/bibliography"/>
   </ds:schemaRefs>

</xml_diff>